<commit_message>
Deleted bullets that are no longer needed
</commit_message>
<xml_diff>
--- a/finalpaper.docx
+++ b/finalpaper.docx
@@ -666,26 +666,38 @@
         <w:jc w:val="center"/>
         <w:rPr>
           <w:rFonts w:asciiTheme="minorHAnsi" w:hAnsiTheme="minorHAnsi" w:cs="Courier New"/>
+          <w:sz w:val="72"/>
+          <w:szCs w:val="72"/>
+        </w:rPr>
+      </w:pPr>
+      <w:r>
+        <w:rPr>
+          <w:rFonts w:asciiTheme="minorHAnsi" w:hAnsiTheme="minorHAnsi" w:cs="Courier New"/>
           <w:sz w:val="28"/>
           <w:szCs w:val="28"/>
         </w:rPr>
-      </w:pPr>
+        <w:t>Illinois Institute of Tech</w:t>
+      </w:r>
       <w:r>
         <w:rPr>
           <w:rFonts w:asciiTheme="minorHAnsi" w:hAnsiTheme="minorHAnsi" w:cs="Courier New"/>
           <w:sz w:val="28"/>
           <w:szCs w:val="28"/>
         </w:rPr>
-        <w:t>Illinois Institute of Tech</w:t>
-      </w:r>
-      <w:r>
+        <w:t>nology</w:t>
+      </w:r>
+    </w:p>
+    <w:p>
+      <w:pPr>
+        <w:pStyle w:val="PlainText"/>
+        <w:spacing w:line="480" w:lineRule="auto"/>
+        <w:jc w:val="center"/>
         <w:rPr>
           <w:rFonts w:asciiTheme="minorHAnsi" w:hAnsiTheme="minorHAnsi" w:cs="Courier New"/>
           <w:sz w:val="28"/>
           <w:szCs w:val="28"/>
         </w:rPr>
-        <w:t>nology</w:t>
-      </w:r>
+      </w:pPr>
     </w:p>
     <w:p>
       <w:pPr>
@@ -694,20 +706,6 @@
         <w:jc w:val="center"/>
         <w:rPr>
           <w:rFonts w:asciiTheme="minorHAnsi" w:hAnsiTheme="minorHAnsi" w:cs="Courier New"/>
-          <w:sz w:val="28"/>
-          <w:szCs w:val="28"/>
-        </w:rPr>
-      </w:pPr>
-      <w:bookmarkStart w:id="0" w:name="_GoBack"/>
-      <w:bookmarkEnd w:id="0"/>
-    </w:p>
-    <w:p>
-      <w:pPr>
-        <w:pStyle w:val="PlainText"/>
-        <w:spacing w:line="480" w:lineRule="auto"/>
-        <w:jc w:val="center"/>
-        <w:rPr>
-          <w:rFonts w:asciiTheme="minorHAnsi" w:hAnsiTheme="minorHAnsi" w:cs="Courier New"/>
           <w:sz w:val="24"/>
           <w:szCs w:val="24"/>
         </w:rPr>
@@ -772,7 +770,25 @@
           <w:sz w:val="24"/>
           <w:szCs w:val="24"/>
         </w:rPr>
-        <w:t xml:space="preserve"> Patel, Prayag Patel</w:t>
+        <w:t xml:space="preserve"> Patel, </w:t>
+      </w:r>
+      <w:proofErr w:type="spellStart"/>
+      <w:r>
+        <w:rPr>
+          <w:rFonts w:asciiTheme="minorHAnsi" w:hAnsiTheme="minorHAnsi" w:cs="Courier New"/>
+          <w:sz w:val="24"/>
+          <w:szCs w:val="24"/>
+        </w:rPr>
+        <w:t>Prayag</w:t>
+      </w:r>
+      <w:proofErr w:type="spellEnd"/>
+      <w:r>
+        <w:rPr>
+          <w:rFonts w:asciiTheme="minorHAnsi" w:hAnsiTheme="minorHAnsi" w:cs="Courier New"/>
+          <w:sz w:val="24"/>
+          <w:szCs w:val="24"/>
+        </w:rPr>
+        <w:t xml:space="preserve"> Patel</w:t>
       </w:r>
     </w:p>
     <w:p>
@@ -869,67 +885,139 @@
           <w:szCs w:val="24"/>
         </w:rPr>
         <w:lastRenderedPageBreak/>
-        <w:t xml:space="preserve">IRL is an application to bring people together in the same physical space as opposed to the current digital tools that have a tendency to keep people at their screens and digitally communicate. </w:t>
-      </w:r>
-    </w:p>
-    <w:p>
-      <w:pPr>
-        <w:pStyle w:val="PlainText"/>
-        <w:spacing w:line="480" w:lineRule="auto"/>
-        <w:rPr>
-          <w:rFonts w:asciiTheme="minorHAnsi" w:hAnsiTheme="minorHAnsi" w:cs="Courier New"/>
-          <w:sz w:val="24"/>
-          <w:szCs w:val="24"/>
-        </w:rPr>
-      </w:pPr>
-    </w:p>
-    <w:p>
-      <w:pPr>
-        <w:pStyle w:val="PlainText"/>
-        <w:spacing w:line="480" w:lineRule="auto"/>
-        <w:rPr>
-          <w:rFonts w:asciiTheme="minorHAnsi" w:hAnsiTheme="minorHAnsi" w:cs="Courier New"/>
-          <w:sz w:val="24"/>
-          <w:szCs w:val="24"/>
-        </w:rPr>
-      </w:pPr>
-      <w:r>
-        <w:rPr>
-          <w:rFonts w:asciiTheme="minorHAnsi" w:hAnsiTheme="minorHAnsi" w:cs="Courier New"/>
-          <w:sz w:val="24"/>
-          <w:szCs w:val="24"/>
-        </w:rPr>
-        <w:t>The use case would be as follow. You're alone on a Friday night with nothing to do. You want to instantly find people who are in a similar situation and want some company, but don't want to randomly message every Facebook friend that has a green dot by their name. In this situation, you need IRL.</w:t>
-      </w:r>
-    </w:p>
-    <w:p>
-      <w:pPr>
-        <w:pStyle w:val="PlainText"/>
-        <w:spacing w:line="480" w:lineRule="auto"/>
-        <w:rPr>
-          <w:rFonts w:asciiTheme="minorHAnsi" w:hAnsiTheme="minorHAnsi" w:cs="Courier New"/>
-          <w:sz w:val="24"/>
-          <w:szCs w:val="24"/>
-        </w:rPr>
-      </w:pPr>
-    </w:p>
-    <w:p>
-      <w:pPr>
-        <w:pStyle w:val="PlainText"/>
-        <w:spacing w:line="480" w:lineRule="auto"/>
-        <w:rPr>
-          <w:rFonts w:asciiTheme="minorHAnsi" w:hAnsiTheme="minorHAnsi" w:cs="Courier New"/>
-          <w:sz w:val="24"/>
-          <w:szCs w:val="24"/>
-        </w:rPr>
-      </w:pPr>
-      <w:r>
-        <w:rPr>
-          <w:rFonts w:asciiTheme="minorHAnsi" w:hAnsiTheme="minorHAnsi" w:cs="Courier New"/>
-          <w:sz w:val="24"/>
-          <w:szCs w:val="24"/>
-        </w:rPr>
-        <w:t xml:space="preserve">The app would allow students to sign in using their Hawk credentials. Every user would have a current status, free or invisible. You would then be able to choose whether you wanted to broadcast to all people or just a list of friends. From this broadcast group, free people within a specified radius would appear. You would then choose a person or multiple people. If both ends accepted the request, then each user's status automatically changes to invisible. </w:t>
+        <w:t>IRL is an application to bring people together in the same physical space as opposed to the current digital tools that have a tendency to k</w:t>
+      </w:r>
+      <w:r>
+        <w:rPr>
+          <w:rFonts w:asciiTheme="minorHAnsi" w:hAnsiTheme="minorHAnsi" w:cs="Courier New"/>
+          <w:sz w:val="24"/>
+          <w:szCs w:val="24"/>
+        </w:rPr>
+        <w:t>eep people at their screens digitally communicating.</w:t>
+      </w:r>
+    </w:p>
+    <w:p>
+      <w:pPr>
+        <w:pStyle w:val="PlainText"/>
+        <w:spacing w:line="480" w:lineRule="auto"/>
+        <w:rPr>
+          <w:rFonts w:asciiTheme="minorHAnsi" w:hAnsiTheme="minorHAnsi" w:cs="Courier New"/>
+          <w:sz w:val="24"/>
+          <w:szCs w:val="24"/>
+        </w:rPr>
+      </w:pPr>
+    </w:p>
+    <w:p>
+      <w:pPr>
+        <w:pStyle w:val="PlainText"/>
+        <w:spacing w:line="480" w:lineRule="auto"/>
+        <w:rPr>
+          <w:rFonts w:asciiTheme="minorHAnsi" w:hAnsiTheme="minorHAnsi" w:cs="Courier New"/>
+          <w:sz w:val="24"/>
+          <w:szCs w:val="24"/>
+        </w:rPr>
+      </w:pPr>
+      <w:r>
+        <w:rPr>
+          <w:rFonts w:asciiTheme="minorHAnsi" w:hAnsiTheme="minorHAnsi" w:cs="Courier New"/>
+          <w:sz w:val="24"/>
+          <w:szCs w:val="24"/>
+        </w:rPr>
+        <w:t xml:space="preserve">The use case would be as follow. You're alone on a Friday night with nothing to do. You want to instantly find people who are in a similar situation and want some company, but don't want to randomly message every Facebook friend that has a green dot by their name. </w:t>
+      </w:r>
+      <w:r>
+        <w:rPr>
+          <w:rFonts w:asciiTheme="minorHAnsi" w:hAnsiTheme="minorHAnsi" w:cs="Courier New"/>
+          <w:sz w:val="24"/>
+          <w:szCs w:val="24"/>
+        </w:rPr>
+        <w:t xml:space="preserve">In the modern age, a green dot does not indicate freedom. </w:t>
+      </w:r>
+      <w:r>
+        <w:rPr>
+          <w:rFonts w:asciiTheme="minorHAnsi" w:hAnsiTheme="minorHAnsi" w:cs="Courier New"/>
+          <w:sz w:val="24"/>
+          <w:szCs w:val="24"/>
+        </w:rPr>
+        <w:t>In this situation, you need IRL.</w:t>
+      </w:r>
+    </w:p>
+    <w:p>
+      <w:pPr>
+        <w:pStyle w:val="PlainText"/>
+        <w:spacing w:line="480" w:lineRule="auto"/>
+        <w:rPr>
+          <w:rFonts w:asciiTheme="minorHAnsi" w:hAnsiTheme="minorHAnsi" w:cs="Courier New"/>
+          <w:sz w:val="24"/>
+          <w:szCs w:val="24"/>
+        </w:rPr>
+      </w:pPr>
+    </w:p>
+    <w:p>
+      <w:pPr>
+        <w:pStyle w:val="PlainText"/>
+        <w:spacing w:line="480" w:lineRule="auto"/>
+        <w:rPr>
+          <w:rFonts w:asciiTheme="minorHAnsi" w:hAnsiTheme="minorHAnsi" w:cs="Courier New"/>
+          <w:sz w:val="24"/>
+          <w:szCs w:val="24"/>
+        </w:rPr>
+      </w:pPr>
+      <w:r>
+        <w:rPr>
+          <w:rFonts w:asciiTheme="minorHAnsi" w:hAnsiTheme="minorHAnsi" w:cs="Courier New"/>
+          <w:sz w:val="24"/>
+          <w:szCs w:val="24"/>
+        </w:rPr>
+        <w:t>The app</w:t>
+      </w:r>
+      <w:r>
+        <w:rPr>
+          <w:rFonts w:asciiTheme="minorHAnsi" w:hAnsiTheme="minorHAnsi" w:cs="Courier New"/>
+          <w:sz w:val="24"/>
+          <w:szCs w:val="24"/>
+        </w:rPr>
+        <w:t xml:space="preserve"> allow</w:t>
+      </w:r>
+      <w:r>
+        <w:rPr>
+          <w:rFonts w:asciiTheme="minorHAnsi" w:hAnsiTheme="minorHAnsi" w:cs="Courier New"/>
+          <w:sz w:val="24"/>
+          <w:szCs w:val="24"/>
+        </w:rPr>
+        <w:t>s</w:t>
+      </w:r>
+      <w:r>
+        <w:rPr>
+          <w:rFonts w:asciiTheme="minorHAnsi" w:hAnsiTheme="minorHAnsi" w:cs="Courier New"/>
+          <w:sz w:val="24"/>
+          <w:szCs w:val="24"/>
+        </w:rPr>
+        <w:t xml:space="preserve"> students to sign in using the</w:t>
+      </w:r>
+      <w:r>
+        <w:rPr>
+          <w:rFonts w:asciiTheme="minorHAnsi" w:hAnsiTheme="minorHAnsi" w:cs="Courier New"/>
+          <w:sz w:val="24"/>
+          <w:szCs w:val="24"/>
+        </w:rPr>
+        <w:t>ir Hawk credentials. Every user has a time left or they don’t appear in the application. Contact informat</w:t>
+      </w:r>
+      <w:r>
+        <w:rPr>
+          <w:rFonts w:asciiTheme="minorHAnsi" w:hAnsiTheme="minorHAnsi" w:cs="Courier New"/>
+          <w:sz w:val="24"/>
+          <w:szCs w:val="24"/>
+        </w:rPr>
+        <w:t>ion</w:t>
+      </w:r>
+      <w:r>
+        <w:rPr>
+          <w:rFonts w:asciiTheme="minorHAnsi" w:hAnsiTheme="minorHAnsi" w:cs="Courier New"/>
+          <w:sz w:val="24"/>
+          <w:szCs w:val="24"/>
+        </w:rPr>
+        <w:t xml:space="preserve"> each student is displayed if they are availability. </w:t>
       </w:r>
     </w:p>
     <w:p>
@@ -1083,61 +1171,61 @@
           <w:sz w:val="24"/>
           <w:szCs w:val="24"/>
         </w:rPr>
+        <w:t xml:space="preserve">We chose to go with </w:t>
+      </w:r>
+      <w:r>
+        <w:rPr>
+          <w:rFonts w:asciiTheme="minorHAnsi" w:hAnsiTheme="minorHAnsi" w:cs="Courier New"/>
+          <w:sz w:val="24"/>
+          <w:szCs w:val="24"/>
+        </w:rPr>
+        <w:t>MySQL to be our database platform</w:t>
+      </w:r>
+      <w:r>
+        <w:rPr>
+          <w:rFonts w:asciiTheme="minorHAnsi" w:hAnsiTheme="minorHAnsi" w:cs="Courier New"/>
+          <w:sz w:val="24"/>
+          <w:szCs w:val="24"/>
+        </w:rPr>
+        <w:t xml:space="preserve"> because it'</w:t>
+      </w:r>
+      <w:r>
+        <w:rPr>
+          <w:rFonts w:asciiTheme="minorHAnsi" w:hAnsiTheme="minorHAnsi" w:cs="Courier New"/>
+          <w:sz w:val="24"/>
+          <w:szCs w:val="24"/>
+        </w:rPr>
+        <w:t xml:space="preserve">s open-source, free and popular. There is also excellent documentation on how to use MySQL with PHP. </w:t>
+      </w:r>
+    </w:p>
+    <w:p>
+      <w:pPr>
+        <w:pStyle w:val="PlainText"/>
+        <w:spacing w:line="480" w:lineRule="auto"/>
+        <w:rPr>
+          <w:rFonts w:asciiTheme="minorHAnsi" w:hAnsiTheme="minorHAnsi" w:cs="Courier New"/>
+          <w:sz w:val="24"/>
+          <w:szCs w:val="24"/>
+        </w:rPr>
+      </w:pPr>
+    </w:p>
+    <w:p>
+      <w:pPr>
+        <w:pStyle w:val="PlainText"/>
+        <w:spacing w:line="480" w:lineRule="auto"/>
+        <w:rPr>
+          <w:rFonts w:asciiTheme="minorHAnsi" w:hAnsiTheme="minorHAnsi" w:cs="Courier New"/>
+          <w:sz w:val="24"/>
+          <w:szCs w:val="24"/>
+        </w:rPr>
+      </w:pPr>
+      <w:r>
+        <w:rPr>
+          <w:rFonts w:asciiTheme="minorHAnsi" w:hAnsiTheme="minorHAnsi" w:cs="Courier New"/>
+          <w:sz w:val="24"/>
+          <w:szCs w:val="24"/>
+        </w:rPr>
         <w:lastRenderedPageBreak/>
-        <w:t xml:space="preserve">We chose to go with </w:t>
-      </w:r>
-      <w:r>
-        <w:rPr>
-          <w:rFonts w:asciiTheme="minorHAnsi" w:hAnsiTheme="minorHAnsi" w:cs="Courier New"/>
-          <w:sz w:val="24"/>
-          <w:szCs w:val="24"/>
-        </w:rPr>
-        <w:t>MySQL to be our database platform</w:t>
-      </w:r>
-      <w:r>
-        <w:rPr>
-          <w:rFonts w:asciiTheme="minorHAnsi" w:hAnsiTheme="minorHAnsi" w:cs="Courier New"/>
-          <w:sz w:val="24"/>
-          <w:szCs w:val="24"/>
-        </w:rPr>
-        <w:t xml:space="preserve"> because it'</w:t>
-      </w:r>
-      <w:r>
-        <w:rPr>
-          <w:rFonts w:asciiTheme="minorHAnsi" w:hAnsiTheme="minorHAnsi" w:cs="Courier New"/>
-          <w:sz w:val="24"/>
-          <w:szCs w:val="24"/>
-        </w:rPr>
-        <w:t xml:space="preserve">s open-source, free and popular. There is also excellent documentation on how to use MySQL with PHP. </w:t>
-      </w:r>
-    </w:p>
-    <w:p>
-      <w:pPr>
-        <w:pStyle w:val="PlainText"/>
-        <w:spacing w:line="480" w:lineRule="auto"/>
-        <w:rPr>
-          <w:rFonts w:asciiTheme="minorHAnsi" w:hAnsiTheme="minorHAnsi" w:cs="Courier New"/>
-          <w:sz w:val="24"/>
-          <w:szCs w:val="24"/>
-        </w:rPr>
-      </w:pPr>
-    </w:p>
-    <w:p>
-      <w:pPr>
-        <w:pStyle w:val="PlainText"/>
-        <w:spacing w:line="480" w:lineRule="auto"/>
-        <w:rPr>
-          <w:rFonts w:asciiTheme="minorHAnsi" w:hAnsiTheme="minorHAnsi" w:cs="Courier New"/>
-          <w:sz w:val="24"/>
-          <w:szCs w:val="24"/>
-        </w:rPr>
-      </w:pPr>
-      <w:r>
-        <w:rPr>
-          <w:rFonts w:asciiTheme="minorHAnsi" w:hAnsiTheme="minorHAnsi" w:cs="Courier New"/>
-          <w:sz w:val="24"/>
-          <w:szCs w:val="24"/>
-        </w:rPr>
         <w:t xml:space="preserve">We </w:t>
       </w:r>
       <w:r>
@@ -1728,7 +1816,6 @@
                 <w:sz w:val="24"/>
                 <w:szCs w:val="24"/>
               </w:rPr>
-              <w:lastRenderedPageBreak/>
               <w:t>Jenkins CI Server</w:t>
             </w:r>
           </w:p>
@@ -3817,23 +3904,70 @@
       <w:pPr>
         <w:pStyle w:val="PlainText"/>
         <w:spacing w:line="480" w:lineRule="auto"/>
-        <w:rPr>
-          <w:rFonts w:asciiTheme="minorHAnsi" w:hAnsiTheme="minorHAnsi" w:cs="Courier New"/>
-          <w:sz w:val="24"/>
-          <w:szCs w:val="24"/>
-        </w:rPr>
-      </w:pPr>
-    </w:p>
-    <w:p>
-      <w:pPr>
-        <w:pStyle w:val="PlainText"/>
-        <w:spacing w:line="480" w:lineRule="auto"/>
-        <w:rPr>
-          <w:rFonts w:asciiTheme="minorHAnsi" w:hAnsiTheme="minorHAnsi" w:cs="Courier New"/>
-          <w:sz w:val="24"/>
-          <w:szCs w:val="24"/>
-        </w:rPr>
-      </w:pPr>
+        <w:ind w:left="1080"/>
+        <w:rPr>
+          <w:rFonts w:asciiTheme="minorHAnsi" w:hAnsiTheme="minorHAnsi" w:cs="Courier New"/>
+          <w:sz w:val="24"/>
+          <w:szCs w:val="24"/>
+        </w:rPr>
+      </w:pPr>
+    </w:p>
+    <w:p>
+      <w:pPr>
+        <w:pStyle w:val="PlainText"/>
+        <w:spacing w:line="480" w:lineRule="auto"/>
+        <w:rPr>
+          <w:rFonts w:asciiTheme="minorHAnsi" w:hAnsiTheme="minorHAnsi" w:cs="Courier New"/>
+          <w:sz w:val="24"/>
+          <w:szCs w:val="24"/>
+        </w:rPr>
+      </w:pPr>
+      <w:r>
+        <w:rPr>
+          <w:rFonts w:asciiTheme="minorHAnsi" w:hAnsiTheme="minorHAnsi" w:cs="Courier New"/>
+          <w:sz w:val="24"/>
+          <w:szCs w:val="24"/>
+        </w:rPr>
+        <w:t xml:space="preserve">We are using a eucalyptus machines to run a Jenkins CI Server as well a Production machine running the LAMP stack. </w:t>
+      </w:r>
+    </w:p>
+    <w:p>
+      <w:pPr>
+        <w:pStyle w:val="PlainText"/>
+        <w:spacing w:line="480" w:lineRule="auto"/>
+        <w:rPr>
+          <w:rFonts w:asciiTheme="minorHAnsi" w:hAnsiTheme="minorHAnsi" w:cs="Courier New"/>
+          <w:sz w:val="24"/>
+          <w:szCs w:val="24"/>
+        </w:rPr>
+      </w:pPr>
+    </w:p>
+    <w:p>
+      <w:pPr>
+        <w:pStyle w:val="PlainText"/>
+        <w:spacing w:line="480" w:lineRule="auto"/>
+        <w:rPr>
+          <w:rFonts w:asciiTheme="minorHAnsi" w:hAnsiTheme="minorHAnsi" w:cs="Courier New"/>
+          <w:sz w:val="24"/>
+          <w:szCs w:val="24"/>
+        </w:rPr>
+      </w:pPr>
+      <w:r>
+        <w:rPr>
+          <w:rFonts w:asciiTheme="minorHAnsi" w:hAnsiTheme="minorHAnsi" w:cs="Courier New"/>
+          <w:sz w:val="24"/>
+          <w:szCs w:val="24"/>
+        </w:rPr>
+        <w:t>Our infrastructure is deployed via shell scripts.</w:t>
+      </w:r>
+      <w:r>
+        <w:rPr>
+          <w:rFonts w:asciiTheme="minorHAnsi" w:hAnsiTheme="minorHAnsi" w:cs="Courier New"/>
+          <w:sz w:val="24"/>
+          <w:szCs w:val="24"/>
+        </w:rPr>
+        <w:t xml:space="preserve"> </w:t>
+      </w:r>
     </w:p>
     <w:p>
       <w:pPr>
@@ -3852,63 +3986,6 @@
           <w:szCs w:val="24"/>
         </w:rPr>
         <w:lastRenderedPageBreak/>
-        <w:t xml:space="preserve">We are using a eucalyptus machines to run a Jenkins CI Server as well a Production machine running the LAMP stack. </w:t>
-      </w:r>
-    </w:p>
-    <w:p>
-      <w:pPr>
-        <w:pStyle w:val="PlainText"/>
-        <w:spacing w:line="480" w:lineRule="auto"/>
-        <w:rPr>
-          <w:rFonts w:asciiTheme="minorHAnsi" w:hAnsiTheme="minorHAnsi" w:cs="Courier New"/>
-          <w:sz w:val="24"/>
-          <w:szCs w:val="24"/>
-        </w:rPr>
-      </w:pPr>
-    </w:p>
-    <w:p>
-      <w:pPr>
-        <w:pStyle w:val="PlainText"/>
-        <w:spacing w:line="480" w:lineRule="auto"/>
-        <w:rPr>
-          <w:rFonts w:asciiTheme="minorHAnsi" w:hAnsiTheme="minorHAnsi" w:cs="Courier New"/>
-          <w:sz w:val="24"/>
-          <w:szCs w:val="24"/>
-        </w:rPr>
-      </w:pPr>
-      <w:r>
-        <w:rPr>
-          <w:rFonts w:asciiTheme="minorHAnsi" w:hAnsiTheme="minorHAnsi" w:cs="Courier New"/>
-          <w:sz w:val="24"/>
-          <w:szCs w:val="24"/>
-        </w:rPr>
-        <w:t>Our infrastructure is deployed via shell scripts.</w:t>
-      </w:r>
-      <w:r>
-        <w:rPr>
-          <w:rFonts w:asciiTheme="minorHAnsi" w:hAnsiTheme="minorHAnsi" w:cs="Courier New"/>
-          <w:sz w:val="24"/>
-          <w:szCs w:val="24"/>
-        </w:rPr>
-        <w:t xml:space="preserve"> </w:t>
-      </w:r>
-    </w:p>
-    <w:p>
-      <w:pPr>
-        <w:pStyle w:val="PlainText"/>
-        <w:spacing w:line="480" w:lineRule="auto"/>
-        <w:rPr>
-          <w:rFonts w:asciiTheme="minorHAnsi" w:hAnsiTheme="minorHAnsi" w:cs="Courier New"/>
-          <w:sz w:val="24"/>
-          <w:szCs w:val="24"/>
-        </w:rPr>
-      </w:pPr>
-      <w:r>
-        <w:rPr>
-          <w:rFonts w:asciiTheme="minorHAnsi" w:hAnsiTheme="minorHAnsi" w:cs="Courier New"/>
-          <w:sz w:val="24"/>
-          <w:szCs w:val="24"/>
-        </w:rPr>
         <w:cr/>
       </w:r>
     </w:p>
@@ -3977,81 +4054,6 @@
           <w:szCs w:val="24"/>
         </w:rPr>
         <w:t>Infrastructure</w:t>
-      </w:r>
-    </w:p>
-    <w:p>
-      <w:pPr>
-        <w:pStyle w:val="PlainText"/>
-        <w:spacing w:line="480" w:lineRule="auto"/>
-        <w:rPr>
-          <w:rFonts w:asciiTheme="minorHAnsi" w:hAnsiTheme="minorHAnsi" w:cs="Courier New"/>
-          <w:sz w:val="24"/>
-          <w:szCs w:val="24"/>
-        </w:rPr>
-      </w:pPr>
-      <w:r>
-        <w:rPr>
-          <w:rFonts w:asciiTheme="minorHAnsi" w:hAnsiTheme="minorHAnsi" w:cs="Courier New"/>
-          <w:sz w:val="24"/>
-          <w:szCs w:val="24"/>
-        </w:rPr>
-        <w:t xml:space="preserve"> </w:t>
-      </w:r>
-    </w:p>
-    <w:p>
-      <w:pPr>
-        <w:pStyle w:val="PlainText"/>
-        <w:spacing w:line="480" w:lineRule="auto"/>
-        <w:rPr>
-          <w:rFonts w:asciiTheme="minorHAnsi" w:hAnsiTheme="minorHAnsi" w:cs="Courier New"/>
-          <w:sz w:val="24"/>
-          <w:szCs w:val="24"/>
-        </w:rPr>
-      </w:pPr>
-      <w:r>
-        <w:rPr>
-          <w:rFonts w:asciiTheme="minorHAnsi" w:hAnsiTheme="minorHAnsi" w:cs="Courier New"/>
-          <w:sz w:val="24"/>
-          <w:szCs w:val="24"/>
-        </w:rPr>
-        <w:t>•</w:t>
-      </w:r>
-      <w:r>
-        <w:rPr>
-          <w:rFonts w:asciiTheme="minorHAnsi" w:hAnsiTheme="minorHAnsi" w:cs="Courier New"/>
-          <w:sz w:val="24"/>
-          <w:szCs w:val="24"/>
-        </w:rPr>
-        <w:tab/>
-        <w:t>Use of load-balancer</w:t>
-      </w:r>
-    </w:p>
-    <w:p>
-      <w:pPr>
-        <w:pStyle w:val="PlainText"/>
-        <w:spacing w:line="480" w:lineRule="auto"/>
-        <w:rPr>
-          <w:rFonts w:asciiTheme="minorHAnsi" w:hAnsiTheme="minorHAnsi" w:cs="Courier New"/>
-          <w:sz w:val="24"/>
-          <w:szCs w:val="24"/>
-        </w:rPr>
-      </w:pPr>
-      <w:r>
-        <w:rPr>
-          <w:rFonts w:asciiTheme="minorHAnsi" w:hAnsiTheme="minorHAnsi" w:cs="Courier New"/>
-          <w:sz w:val="24"/>
-          <w:szCs w:val="24"/>
-        </w:rPr>
-        <w:t>o</w:t>
-      </w:r>
-      <w:r>
-        <w:rPr>
-          <w:rFonts w:asciiTheme="minorHAnsi" w:hAnsiTheme="minorHAnsi" w:cs="Courier New"/>
-          <w:sz w:val="24"/>
-          <w:szCs w:val="24"/>
-        </w:rPr>
-        <w:tab/>
-        <w:t>(28) Deploy a Eucalyptus Load-Balancer (ELB) in front of your application</w:t>
       </w:r>
     </w:p>
     <w:p>
@@ -4137,25 +4139,6 @@
           <w:sz w:val="24"/>
           <w:szCs w:val="24"/>
         </w:rPr>
-        <w:t>We are using</w:t>
-      </w:r>
-    </w:p>
-    <w:p>
-      <w:pPr>
-        <w:pStyle w:val="PlainText"/>
-        <w:spacing w:line="480" w:lineRule="auto"/>
-        <w:rPr>
-          <w:rFonts w:asciiTheme="minorHAnsi" w:hAnsiTheme="minorHAnsi" w:cs="Courier New"/>
-          <w:sz w:val="24"/>
-          <w:szCs w:val="24"/>
-        </w:rPr>
-      </w:pPr>
-      <w:r>
-        <w:rPr>
-          <w:rFonts w:asciiTheme="minorHAnsi" w:hAnsiTheme="minorHAnsi" w:cs="Courier New"/>
-          <w:sz w:val="24"/>
-          <w:szCs w:val="24"/>
-        </w:rPr>
         <w:t xml:space="preserve"> </w:t>
       </w:r>
     </w:p>
@@ -4184,7 +4167,7 @@
           <w:szCs w:val="24"/>
         </w:rPr>
         <w:tab/>
-        <w:t>Use of EBS storage</w:t>
+        <w:t>Complete Visio diagram of infrastructure</w:t>
       </w:r>
     </w:p>
     <w:p>
@@ -4212,7 +4195,35 @@
           <w:szCs w:val="24"/>
         </w:rPr>
         <w:tab/>
-        <w:t>(30) Databases will be installed but the actual database will be moved to an EBS (Elastic Block Store) during configuration/installation</w:t>
+        <w:t>(34) Use the AWS stencils for Visio to represent any Cloud items</w:t>
+      </w:r>
+    </w:p>
+    <w:p>
+      <w:pPr>
+        <w:pStyle w:val="PlainText"/>
+        <w:spacing w:line="480" w:lineRule="auto"/>
+        <w:rPr>
+          <w:rFonts w:asciiTheme="minorHAnsi" w:hAnsiTheme="minorHAnsi" w:cs="Courier New"/>
+          <w:sz w:val="24"/>
+          <w:szCs w:val="24"/>
+        </w:rPr>
+      </w:pPr>
+      <w:r>
+        <w:rPr>
+          <w:rFonts w:asciiTheme="minorHAnsi" w:hAnsiTheme="minorHAnsi" w:cs="Courier New"/>
+          <w:sz w:val="24"/>
+          <w:szCs w:val="24"/>
+        </w:rPr>
+        <w:t>•</w:t>
+      </w:r>
+      <w:r>
+        <w:rPr>
+          <w:rFonts w:asciiTheme="minorHAnsi" w:hAnsiTheme="minorHAnsi" w:cs="Courier New"/>
+          <w:sz w:val="24"/>
+          <w:szCs w:val="24"/>
+        </w:rPr>
+        <w:tab/>
+        <w:t>https://aws.amazon.com/architecture/icons/</w:t>
       </w:r>
     </w:p>
     <w:p>
@@ -4250,6 +4261,142 @@
           <w:sz w:val="24"/>
           <w:szCs w:val="24"/>
         </w:rPr>
+        <w:t>Application Developers:</w:t>
+      </w:r>
+    </w:p>
+    <w:p>
+      <w:pPr>
+        <w:pStyle w:val="PlainText"/>
+        <w:spacing w:line="480" w:lineRule="auto"/>
+        <w:rPr>
+          <w:rFonts w:asciiTheme="minorHAnsi" w:hAnsiTheme="minorHAnsi" w:cs="Courier New"/>
+          <w:sz w:val="24"/>
+          <w:szCs w:val="24"/>
+        </w:rPr>
+      </w:pPr>
+      <w:r>
+        <w:rPr>
+          <w:rFonts w:asciiTheme="minorHAnsi" w:hAnsiTheme="minorHAnsi" w:cs="Courier New"/>
+          <w:sz w:val="24"/>
+          <w:szCs w:val="24"/>
+        </w:rPr>
+        <w:t xml:space="preserve"> </w:t>
+      </w:r>
+    </w:p>
+    <w:p>
+      <w:pPr>
+        <w:pStyle w:val="PlainText"/>
+        <w:spacing w:line="480" w:lineRule="auto"/>
+        <w:rPr>
+          <w:rFonts w:asciiTheme="minorHAnsi" w:hAnsiTheme="minorHAnsi" w:cs="Courier New"/>
+          <w:sz w:val="24"/>
+          <w:szCs w:val="24"/>
+        </w:rPr>
+      </w:pPr>
+      <w:r>
+        <w:rPr>
+          <w:rFonts w:asciiTheme="minorHAnsi" w:hAnsiTheme="minorHAnsi" w:cs="Courier New"/>
+          <w:sz w:val="24"/>
+          <w:szCs w:val="24"/>
+        </w:rPr>
+        <w:t xml:space="preserve">We decided not to allow anonymous use of the site due to security concerns. At this point, we don’t want people who aren’t affiliated with the University to have access to the information therein. </w:t>
+      </w:r>
+    </w:p>
+    <w:p>
+      <w:pPr>
+        <w:pStyle w:val="PlainText"/>
+        <w:spacing w:line="480" w:lineRule="auto"/>
+        <w:rPr>
+          <w:rFonts w:asciiTheme="minorHAnsi" w:hAnsiTheme="minorHAnsi" w:cs="Courier New"/>
+          <w:sz w:val="24"/>
+          <w:szCs w:val="24"/>
+        </w:rPr>
+      </w:pPr>
+      <w:r>
+        <w:rPr>
+          <w:rFonts w:asciiTheme="minorHAnsi" w:hAnsiTheme="minorHAnsi" w:cs="Courier New"/>
+          <w:sz w:val="24"/>
+          <w:szCs w:val="24"/>
+        </w:rPr>
+        <w:t xml:space="preserve"> </w:t>
+      </w:r>
+    </w:p>
+    <w:p>
+      <w:pPr>
+        <w:pStyle w:val="PlainText"/>
+        <w:spacing w:line="480" w:lineRule="auto"/>
+        <w:rPr>
+          <w:rFonts w:asciiTheme="minorHAnsi" w:hAnsiTheme="minorHAnsi" w:cs="Courier New"/>
+          <w:sz w:val="24"/>
+          <w:szCs w:val="24"/>
+        </w:rPr>
+      </w:pPr>
+      <w:r>
+        <w:rPr>
+          <w:rFonts w:asciiTheme="minorHAnsi" w:hAnsiTheme="minorHAnsi" w:cs="Courier New"/>
+          <w:sz w:val="24"/>
+          <w:szCs w:val="24"/>
+        </w:rPr>
+        <w:t xml:space="preserve">Someone who is assigned administrator privileges gets a new section in the settings menu. They are able to Assign and remove other administrators as well as reset the time of other users that are logged in. </w:t>
+      </w:r>
+    </w:p>
+    <w:p>
+      <w:pPr>
+        <w:pStyle w:val="PlainText"/>
+        <w:spacing w:line="480" w:lineRule="auto"/>
+        <w:rPr>
+          <w:rFonts w:asciiTheme="minorHAnsi" w:hAnsiTheme="minorHAnsi" w:cs="Courier New"/>
+          <w:sz w:val="24"/>
+          <w:szCs w:val="24"/>
+        </w:rPr>
+      </w:pPr>
+    </w:p>
+    <w:p>
+      <w:pPr>
+        <w:pStyle w:val="PlainText"/>
+        <w:spacing w:line="480" w:lineRule="auto"/>
+        <w:rPr>
+          <w:rFonts w:asciiTheme="minorHAnsi" w:hAnsiTheme="minorHAnsi" w:cs="Courier New"/>
+          <w:sz w:val="24"/>
+          <w:szCs w:val="24"/>
+        </w:rPr>
+      </w:pPr>
+    </w:p>
+    <w:p>
+      <w:pPr>
+        <w:pStyle w:val="PlainText"/>
+        <w:spacing w:line="480" w:lineRule="auto"/>
+        <w:rPr>
+          <w:rFonts w:asciiTheme="minorHAnsi" w:hAnsiTheme="minorHAnsi" w:cs="Courier New"/>
+          <w:sz w:val="24"/>
+          <w:szCs w:val="24"/>
+        </w:rPr>
+      </w:pPr>
+      <w:r>
+        <w:rPr>
+          <w:rFonts w:asciiTheme="minorHAnsi" w:hAnsiTheme="minorHAnsi" w:cs="Courier New"/>
+          <w:sz w:val="24"/>
+          <w:szCs w:val="24"/>
+        </w:rPr>
+        <w:t xml:space="preserve"> </w:t>
+      </w:r>
+    </w:p>
+    <w:p>
+      <w:pPr>
+        <w:pStyle w:val="PlainText"/>
+        <w:spacing w:line="480" w:lineRule="auto"/>
+        <w:rPr>
+          <w:rFonts w:asciiTheme="minorHAnsi" w:hAnsiTheme="minorHAnsi" w:cs="Courier New"/>
+          <w:sz w:val="24"/>
+          <w:szCs w:val="24"/>
+        </w:rPr>
+      </w:pPr>
+      <w:r>
+        <w:rPr>
+          <w:rFonts w:asciiTheme="minorHAnsi" w:hAnsiTheme="minorHAnsi" w:cs="Courier New"/>
+          <w:sz w:val="24"/>
+          <w:szCs w:val="24"/>
+        </w:rPr>
         <w:t>•</w:t>
       </w:r>
       <w:r>
@@ -4259,7 +4406,287 @@
           <w:szCs w:val="24"/>
         </w:rPr>
         <w:tab/>
-        <w:t xml:space="preserve">Database functions (Application) </w:t>
+        <w:t xml:space="preserve">Must have operational </w:t>
+      </w:r>
+      <w:proofErr w:type="gramStart"/>
+      <w:r>
+        <w:rPr>
+          <w:rFonts w:asciiTheme="minorHAnsi" w:hAnsiTheme="minorHAnsi" w:cs="Courier New"/>
+          <w:sz w:val="24"/>
+          <w:szCs w:val="24"/>
+        </w:rPr>
+        <w:t>introspectio</w:t>
+      </w:r>
+      <w:bookmarkStart w:id="0" w:name="_GoBack"/>
+      <w:bookmarkEnd w:id="0"/>
+      <w:r>
+        <w:rPr>
+          <w:rFonts w:asciiTheme="minorHAnsi" w:hAnsiTheme="minorHAnsi" w:cs="Courier New"/>
+          <w:sz w:val="24"/>
+          <w:szCs w:val="24"/>
+        </w:rPr>
+        <w:t>n  (</w:t>
+      </w:r>
+      <w:proofErr w:type="gramEnd"/>
+      <w:r>
+        <w:rPr>
+          <w:rFonts w:asciiTheme="minorHAnsi" w:hAnsiTheme="minorHAnsi" w:cs="Courier New"/>
+          <w:sz w:val="24"/>
+          <w:szCs w:val="24"/>
+        </w:rPr>
+        <w:t>Infrastructure)</w:t>
+      </w:r>
+    </w:p>
+    <w:p>
+      <w:pPr>
+        <w:pStyle w:val="PlainText"/>
+        <w:spacing w:line="480" w:lineRule="auto"/>
+        <w:rPr>
+          <w:rFonts w:asciiTheme="minorHAnsi" w:hAnsiTheme="minorHAnsi" w:cs="Courier New"/>
+          <w:sz w:val="24"/>
+          <w:szCs w:val="24"/>
+        </w:rPr>
+      </w:pPr>
+      <w:r>
+        <w:rPr>
+          <w:rFonts w:asciiTheme="minorHAnsi" w:hAnsiTheme="minorHAnsi" w:cs="Courier New"/>
+          <w:sz w:val="24"/>
+          <w:szCs w:val="24"/>
+        </w:rPr>
+        <w:t>o</w:t>
+      </w:r>
+      <w:r>
+        <w:rPr>
+          <w:rFonts w:asciiTheme="minorHAnsi" w:hAnsiTheme="minorHAnsi" w:cs="Courier New"/>
+          <w:sz w:val="24"/>
+          <w:szCs w:val="24"/>
+        </w:rPr>
+        <w:tab/>
+        <w:t>(41) Website page where sys-admins can turn on or off features of software</w:t>
+      </w:r>
+    </w:p>
+    <w:p>
+      <w:pPr>
+        <w:pStyle w:val="PlainText"/>
+        <w:spacing w:line="480" w:lineRule="auto"/>
+        <w:rPr>
+          <w:rFonts w:asciiTheme="minorHAnsi" w:hAnsiTheme="minorHAnsi" w:cs="Courier New"/>
+          <w:sz w:val="24"/>
+          <w:szCs w:val="24"/>
+        </w:rPr>
+      </w:pPr>
+      <w:r>
+        <w:rPr>
+          <w:rFonts w:asciiTheme="minorHAnsi" w:hAnsiTheme="minorHAnsi" w:cs="Courier New"/>
+          <w:sz w:val="24"/>
+          <w:szCs w:val="24"/>
+        </w:rPr>
+        <w:t>o</w:t>
+      </w:r>
+      <w:r>
+        <w:rPr>
+          <w:rFonts w:asciiTheme="minorHAnsi" w:hAnsiTheme="minorHAnsi" w:cs="Courier New"/>
+          <w:sz w:val="24"/>
+          <w:szCs w:val="24"/>
+        </w:rPr>
+        <w:tab/>
+        <w:t>(42) Must have a database save/restore backup feature for entire site</w:t>
+      </w:r>
+    </w:p>
+    <w:p>
+      <w:pPr>
+        <w:pStyle w:val="PlainText"/>
+        <w:spacing w:line="480" w:lineRule="auto"/>
+        <w:rPr>
+          <w:rFonts w:asciiTheme="minorHAnsi" w:hAnsiTheme="minorHAnsi" w:cs="Courier New"/>
+          <w:sz w:val="24"/>
+          <w:szCs w:val="24"/>
+        </w:rPr>
+      </w:pPr>
+      <w:r>
+        <w:rPr>
+          <w:rFonts w:asciiTheme="minorHAnsi" w:hAnsiTheme="minorHAnsi" w:cs="Courier New"/>
+          <w:sz w:val="24"/>
+          <w:szCs w:val="24"/>
+        </w:rPr>
+        <w:t>o</w:t>
+      </w:r>
+      <w:r>
+        <w:rPr>
+          <w:rFonts w:asciiTheme="minorHAnsi" w:hAnsiTheme="minorHAnsi" w:cs="Courier New"/>
+          <w:sz w:val="24"/>
+          <w:szCs w:val="24"/>
+        </w:rPr>
+        <w:tab/>
+        <w:t>(43) Must have a feature that turns the site into read-only (no uploads) with the push of a button by system administrator</w:t>
+      </w:r>
+    </w:p>
+    <w:p>
+      <w:pPr>
+        <w:pStyle w:val="PlainText"/>
+        <w:spacing w:line="480" w:lineRule="auto"/>
+        <w:rPr>
+          <w:rFonts w:asciiTheme="minorHAnsi" w:hAnsiTheme="minorHAnsi" w:cs="Courier New"/>
+          <w:sz w:val="24"/>
+          <w:szCs w:val="24"/>
+        </w:rPr>
+      </w:pPr>
+      <w:r>
+        <w:rPr>
+          <w:rFonts w:asciiTheme="minorHAnsi" w:hAnsiTheme="minorHAnsi" w:cs="Courier New"/>
+          <w:sz w:val="24"/>
+          <w:szCs w:val="24"/>
+        </w:rPr>
+        <w:t>•</w:t>
+      </w:r>
+      <w:r>
+        <w:rPr>
+          <w:rFonts w:asciiTheme="minorHAnsi" w:hAnsiTheme="minorHAnsi" w:cs="Courier New"/>
+          <w:sz w:val="24"/>
+          <w:szCs w:val="24"/>
+        </w:rPr>
+        <w:tab/>
+        <w:t>This requires you to turn UI elements visible and invisible</w:t>
+      </w:r>
+    </w:p>
+    <w:p>
+      <w:pPr>
+        <w:pStyle w:val="PlainText"/>
+        <w:spacing w:line="480" w:lineRule="auto"/>
+        <w:rPr>
+          <w:rFonts w:asciiTheme="minorHAnsi" w:hAnsiTheme="minorHAnsi" w:cs="Courier New"/>
+          <w:sz w:val="24"/>
+          <w:szCs w:val="24"/>
+        </w:rPr>
+      </w:pPr>
+      <w:r>
+        <w:rPr>
+          <w:rFonts w:asciiTheme="minorHAnsi" w:hAnsiTheme="minorHAnsi" w:cs="Courier New"/>
+          <w:sz w:val="24"/>
+          <w:szCs w:val="24"/>
+        </w:rPr>
+        <w:t xml:space="preserve">We started off the application with 5 test users and added additional test user through CAS authentication for testing purposes. Originally, CAS was only on a test environment so we had those 6 users test with their hawk credentials. Since our goal is a campus wide usage of this application, we will have to work with OTS and get our application live so students can use this platform to come together.  </w:t>
+      </w:r>
+      <w:r>
+        <w:rPr>
+          <w:rFonts w:asciiTheme="minorHAnsi" w:hAnsiTheme="minorHAnsi" w:cs="Courier New"/>
+          <w:sz w:val="24"/>
+          <w:szCs w:val="24"/>
+        </w:rPr>
+        <w:t xml:space="preserve">We do have system admins with few privileges where they can assign or remove other admins. They can reset or kill the time for the people that are online and available. </w:t>
+      </w:r>
+    </w:p>
+    <w:p>
+      <w:pPr>
+        <w:pStyle w:val="PlainText"/>
+        <w:spacing w:line="480" w:lineRule="auto"/>
+        <w:rPr>
+          <w:rFonts w:asciiTheme="minorHAnsi" w:hAnsiTheme="minorHAnsi" w:cs="Courier New"/>
+          <w:sz w:val="24"/>
+          <w:szCs w:val="24"/>
+        </w:rPr>
+      </w:pPr>
+      <w:r>
+        <w:rPr>
+          <w:rFonts w:asciiTheme="minorHAnsi" w:hAnsiTheme="minorHAnsi" w:cs="Courier New"/>
+          <w:sz w:val="24"/>
+          <w:szCs w:val="24"/>
+        </w:rPr>
+        <w:t xml:space="preserve"> </w:t>
+      </w:r>
+    </w:p>
+    <w:p>
+      <w:pPr>
+        <w:pStyle w:val="PlainText"/>
+        <w:spacing w:line="480" w:lineRule="auto"/>
+        <w:rPr>
+          <w:rFonts w:asciiTheme="minorHAnsi" w:hAnsiTheme="minorHAnsi" w:cs="Courier New"/>
+          <w:sz w:val="24"/>
+          <w:szCs w:val="24"/>
+        </w:rPr>
+      </w:pPr>
+      <w:r>
+        <w:rPr>
+          <w:rFonts w:asciiTheme="minorHAnsi" w:hAnsiTheme="minorHAnsi" w:cs="Courier New"/>
+          <w:sz w:val="24"/>
+          <w:szCs w:val="24"/>
+        </w:rPr>
+        <w:t>Operations (Ops)</w:t>
+      </w:r>
+    </w:p>
+    <w:p>
+      <w:pPr>
+        <w:pStyle w:val="PlainText"/>
+        <w:spacing w:line="480" w:lineRule="auto"/>
+        <w:rPr>
+          <w:rFonts w:asciiTheme="minorHAnsi" w:hAnsiTheme="minorHAnsi" w:cs="Courier New"/>
+          <w:sz w:val="24"/>
+          <w:szCs w:val="24"/>
+        </w:rPr>
+      </w:pPr>
+      <w:r>
+        <w:rPr>
+          <w:rFonts w:asciiTheme="minorHAnsi" w:hAnsiTheme="minorHAnsi" w:cs="Courier New"/>
+          <w:sz w:val="24"/>
+          <w:szCs w:val="24"/>
+        </w:rPr>
+        <w:t xml:space="preserve"> </w:t>
+      </w:r>
+    </w:p>
+    <w:p>
+      <w:pPr>
+        <w:pStyle w:val="PlainText"/>
+        <w:spacing w:line="480" w:lineRule="auto"/>
+        <w:rPr>
+          <w:rFonts w:asciiTheme="minorHAnsi" w:hAnsiTheme="minorHAnsi" w:cs="Courier New"/>
+          <w:sz w:val="24"/>
+          <w:szCs w:val="24"/>
+        </w:rPr>
+      </w:pPr>
+      <w:r>
+        <w:rPr>
+          <w:rFonts w:asciiTheme="minorHAnsi" w:hAnsiTheme="minorHAnsi" w:cs="Courier New"/>
+          <w:sz w:val="24"/>
+          <w:szCs w:val="24"/>
+        </w:rPr>
+        <w:t>•</w:t>
+      </w:r>
+      <w:r>
+        <w:rPr>
+          <w:rFonts w:asciiTheme="minorHAnsi" w:hAnsiTheme="minorHAnsi" w:cs="Courier New"/>
+          <w:sz w:val="24"/>
+          <w:szCs w:val="24"/>
+        </w:rPr>
+        <w:tab/>
+        <w:t>Operations person must decide metrics to capture</w:t>
+      </w:r>
+    </w:p>
+    <w:p>
+      <w:pPr>
+        <w:pStyle w:val="PlainText"/>
+        <w:spacing w:line="480" w:lineRule="auto"/>
+        <w:rPr>
+          <w:rFonts w:asciiTheme="minorHAnsi" w:hAnsiTheme="minorHAnsi" w:cs="Courier New"/>
+          <w:sz w:val="24"/>
+          <w:szCs w:val="24"/>
+        </w:rPr>
+      </w:pPr>
+      <w:r>
+        <w:rPr>
+          <w:rFonts w:asciiTheme="minorHAnsi" w:hAnsiTheme="minorHAnsi" w:cs="Courier New"/>
+          <w:sz w:val="24"/>
+          <w:szCs w:val="24"/>
+        </w:rPr>
+        <w:t>o</w:t>
+      </w:r>
+      <w:r>
+        <w:rPr>
+          <w:rFonts w:asciiTheme="minorHAnsi" w:hAnsiTheme="minorHAnsi" w:cs="Courier New"/>
+          <w:sz w:val="24"/>
+          <w:szCs w:val="24"/>
+        </w:rPr>
+        <w:tab/>
+        <w:t>(44) Describe the type and nature of the metrics your application will collect and display</w:t>
       </w:r>
     </w:p>
     <w:p>
@@ -4288,924 +4715,6 @@
           <w:szCs w:val="24"/>
         </w:rPr>
         <w:tab/>
-        <w:t>(31) Create Master/Slave replication in your database</w:t>
-      </w:r>
-    </w:p>
-    <w:p>
-      <w:pPr>
-        <w:pStyle w:val="PlainText"/>
-        <w:spacing w:line="480" w:lineRule="auto"/>
-        <w:rPr>
-          <w:rFonts w:asciiTheme="minorHAnsi" w:hAnsiTheme="minorHAnsi" w:cs="Courier New"/>
-          <w:sz w:val="24"/>
-          <w:szCs w:val="24"/>
-        </w:rPr>
-      </w:pPr>
-      <w:r>
-        <w:rPr>
-          <w:rFonts w:asciiTheme="minorHAnsi" w:hAnsiTheme="minorHAnsi" w:cs="Courier New"/>
-          <w:sz w:val="24"/>
-          <w:szCs w:val="24"/>
-        </w:rPr>
-        <w:t>•</w:t>
-      </w:r>
-      <w:r>
-        <w:rPr>
-          <w:rFonts w:asciiTheme="minorHAnsi" w:hAnsiTheme="minorHAnsi" w:cs="Courier New"/>
-          <w:sz w:val="24"/>
-          <w:szCs w:val="24"/>
-        </w:rPr>
-        <w:tab/>
-        <w:t>(32) Separate your application to send your database writes to the SQL Master</w:t>
-      </w:r>
-    </w:p>
-    <w:p>
-      <w:pPr>
-        <w:pStyle w:val="PlainText"/>
-        <w:spacing w:line="480" w:lineRule="auto"/>
-        <w:rPr>
-          <w:rFonts w:asciiTheme="minorHAnsi" w:hAnsiTheme="minorHAnsi" w:cs="Courier New"/>
-          <w:sz w:val="24"/>
-          <w:szCs w:val="24"/>
-        </w:rPr>
-      </w:pPr>
-      <w:r>
-        <w:rPr>
-          <w:rFonts w:asciiTheme="minorHAnsi" w:hAnsiTheme="minorHAnsi" w:cs="Courier New"/>
-          <w:sz w:val="24"/>
-          <w:szCs w:val="24"/>
-        </w:rPr>
-        <w:t>•</w:t>
-      </w:r>
-      <w:r>
-        <w:rPr>
-          <w:rFonts w:asciiTheme="minorHAnsi" w:hAnsiTheme="minorHAnsi" w:cs="Courier New"/>
-          <w:sz w:val="24"/>
-          <w:szCs w:val="24"/>
-        </w:rPr>
-        <w:tab/>
-        <w:t>(33) Separate your application to send your database reads to the SQL Slave</w:t>
-      </w:r>
-    </w:p>
-    <w:p>
-      <w:pPr>
-        <w:pStyle w:val="PlainText"/>
-        <w:spacing w:line="480" w:lineRule="auto"/>
-        <w:rPr>
-          <w:rFonts w:asciiTheme="minorHAnsi" w:hAnsiTheme="minorHAnsi" w:cs="Courier New"/>
-          <w:sz w:val="24"/>
-          <w:szCs w:val="24"/>
-        </w:rPr>
-      </w:pPr>
-      <w:r>
-        <w:rPr>
-          <w:rFonts w:asciiTheme="minorHAnsi" w:hAnsiTheme="minorHAnsi" w:cs="Courier New"/>
-          <w:sz w:val="24"/>
-          <w:szCs w:val="24"/>
-        </w:rPr>
-        <w:t xml:space="preserve"> </w:t>
-      </w:r>
-    </w:p>
-    <w:p>
-      <w:pPr>
-        <w:pStyle w:val="PlainText"/>
-        <w:spacing w:line="480" w:lineRule="auto"/>
-        <w:rPr>
-          <w:rFonts w:asciiTheme="minorHAnsi" w:hAnsiTheme="minorHAnsi" w:cs="Courier New"/>
-          <w:sz w:val="24"/>
-          <w:szCs w:val="24"/>
-        </w:rPr>
-      </w:pPr>
-      <w:r>
-        <w:rPr>
-          <w:rFonts w:asciiTheme="minorHAnsi" w:hAnsiTheme="minorHAnsi" w:cs="Courier New"/>
-          <w:sz w:val="24"/>
-          <w:szCs w:val="24"/>
-        </w:rPr>
-        <w:t>•</w:t>
-      </w:r>
-      <w:r>
-        <w:rPr>
-          <w:rFonts w:asciiTheme="minorHAnsi" w:hAnsiTheme="minorHAnsi" w:cs="Courier New"/>
-          <w:sz w:val="24"/>
-          <w:szCs w:val="24"/>
-        </w:rPr>
-        <w:tab/>
-        <w:t>Complete Visio diagram of infrastructure</w:t>
-      </w:r>
-    </w:p>
-    <w:p>
-      <w:pPr>
-        <w:pStyle w:val="PlainText"/>
-        <w:spacing w:line="480" w:lineRule="auto"/>
-        <w:rPr>
-          <w:rFonts w:asciiTheme="minorHAnsi" w:hAnsiTheme="minorHAnsi" w:cs="Courier New"/>
-          <w:sz w:val="24"/>
-          <w:szCs w:val="24"/>
-        </w:rPr>
-      </w:pPr>
-      <w:r>
-        <w:rPr>
-          <w:rFonts w:asciiTheme="minorHAnsi" w:hAnsiTheme="minorHAnsi" w:cs="Courier New"/>
-          <w:sz w:val="24"/>
-          <w:szCs w:val="24"/>
-        </w:rPr>
-        <w:t>o</w:t>
-      </w:r>
-      <w:r>
-        <w:rPr>
-          <w:rFonts w:asciiTheme="minorHAnsi" w:hAnsiTheme="minorHAnsi" w:cs="Courier New"/>
-          <w:sz w:val="24"/>
-          <w:szCs w:val="24"/>
-        </w:rPr>
-        <w:tab/>
-        <w:t>(34) Use the AWS stencils for Visio to represent any Cloud items</w:t>
-      </w:r>
-    </w:p>
-    <w:p>
-      <w:pPr>
-        <w:pStyle w:val="PlainText"/>
-        <w:spacing w:line="480" w:lineRule="auto"/>
-        <w:rPr>
-          <w:rFonts w:asciiTheme="minorHAnsi" w:hAnsiTheme="minorHAnsi" w:cs="Courier New"/>
-          <w:sz w:val="24"/>
-          <w:szCs w:val="24"/>
-        </w:rPr>
-      </w:pPr>
-      <w:r>
-        <w:rPr>
-          <w:rFonts w:asciiTheme="minorHAnsi" w:hAnsiTheme="minorHAnsi" w:cs="Courier New"/>
-          <w:sz w:val="24"/>
-          <w:szCs w:val="24"/>
-        </w:rPr>
-        <w:t>•</w:t>
-      </w:r>
-      <w:r>
-        <w:rPr>
-          <w:rFonts w:asciiTheme="minorHAnsi" w:hAnsiTheme="minorHAnsi" w:cs="Courier New"/>
-          <w:sz w:val="24"/>
-          <w:szCs w:val="24"/>
-        </w:rPr>
-        <w:tab/>
-        <w:t>https://aws.amazon.com/architecture/icons/</w:t>
-      </w:r>
-    </w:p>
-    <w:p>
-      <w:pPr>
-        <w:pStyle w:val="PlainText"/>
-        <w:spacing w:line="480" w:lineRule="auto"/>
-        <w:rPr>
-          <w:rFonts w:asciiTheme="minorHAnsi" w:hAnsiTheme="minorHAnsi" w:cs="Courier New"/>
-          <w:sz w:val="24"/>
-          <w:szCs w:val="24"/>
-        </w:rPr>
-      </w:pPr>
-      <w:r>
-        <w:rPr>
-          <w:rFonts w:asciiTheme="minorHAnsi" w:hAnsiTheme="minorHAnsi" w:cs="Courier New"/>
-          <w:sz w:val="24"/>
-          <w:szCs w:val="24"/>
-        </w:rPr>
-        <w:t xml:space="preserve"> </w:t>
-      </w:r>
-    </w:p>
-    <w:p>
-      <w:pPr>
-        <w:pStyle w:val="PlainText"/>
-        <w:spacing w:line="480" w:lineRule="auto"/>
-        <w:rPr>
-          <w:rFonts w:asciiTheme="minorHAnsi" w:hAnsiTheme="minorHAnsi" w:cs="Courier New"/>
-          <w:sz w:val="24"/>
-          <w:szCs w:val="24"/>
-        </w:rPr>
-      </w:pPr>
-      <w:r>
-        <w:rPr>
-          <w:rFonts w:asciiTheme="minorHAnsi" w:hAnsiTheme="minorHAnsi" w:cs="Courier New"/>
-          <w:sz w:val="24"/>
-          <w:szCs w:val="24"/>
-        </w:rPr>
-        <w:t>Application Developers:</w:t>
-      </w:r>
-    </w:p>
-    <w:p>
-      <w:pPr>
-        <w:pStyle w:val="PlainText"/>
-        <w:spacing w:line="480" w:lineRule="auto"/>
-        <w:rPr>
-          <w:rFonts w:asciiTheme="minorHAnsi" w:hAnsiTheme="minorHAnsi" w:cs="Courier New"/>
-          <w:sz w:val="24"/>
-          <w:szCs w:val="24"/>
-        </w:rPr>
-      </w:pPr>
-      <w:r>
-        <w:rPr>
-          <w:rFonts w:asciiTheme="minorHAnsi" w:hAnsiTheme="minorHAnsi" w:cs="Courier New"/>
-          <w:sz w:val="24"/>
-          <w:szCs w:val="24"/>
-        </w:rPr>
-        <w:t xml:space="preserve"> </w:t>
-      </w:r>
-    </w:p>
-    <w:p>
-      <w:pPr>
-        <w:pStyle w:val="PlainText"/>
-        <w:spacing w:line="480" w:lineRule="auto"/>
-        <w:rPr>
-          <w:rFonts w:asciiTheme="minorHAnsi" w:hAnsiTheme="minorHAnsi" w:cs="Courier New"/>
-          <w:sz w:val="24"/>
-          <w:szCs w:val="24"/>
-        </w:rPr>
-      </w:pPr>
-      <w:r>
-        <w:rPr>
-          <w:rFonts w:asciiTheme="minorHAnsi" w:hAnsiTheme="minorHAnsi" w:cs="Courier New"/>
-          <w:sz w:val="24"/>
-          <w:szCs w:val="24"/>
-        </w:rPr>
-        <w:t>•</w:t>
-      </w:r>
-      <w:r>
-        <w:rPr>
-          <w:rFonts w:asciiTheme="minorHAnsi" w:hAnsiTheme="minorHAnsi" w:cs="Courier New"/>
-          <w:sz w:val="24"/>
-          <w:szCs w:val="24"/>
-        </w:rPr>
-        <w:tab/>
-        <w:t xml:space="preserve">CAS authentication </w:t>
-      </w:r>
-    </w:p>
-    <w:p>
-      <w:pPr>
-        <w:pStyle w:val="PlainText"/>
-        <w:spacing w:line="480" w:lineRule="auto"/>
-        <w:rPr>
-          <w:rFonts w:asciiTheme="minorHAnsi" w:hAnsiTheme="minorHAnsi" w:cs="Courier New"/>
-          <w:sz w:val="24"/>
-          <w:szCs w:val="24"/>
-        </w:rPr>
-      </w:pPr>
-      <w:r>
-        <w:rPr>
-          <w:rFonts w:asciiTheme="minorHAnsi" w:hAnsiTheme="minorHAnsi" w:cs="Courier New"/>
-          <w:sz w:val="24"/>
-          <w:szCs w:val="24"/>
-        </w:rPr>
-        <w:t>o</w:t>
-      </w:r>
-      <w:r>
-        <w:rPr>
-          <w:rFonts w:asciiTheme="minorHAnsi" w:hAnsiTheme="minorHAnsi" w:cs="Courier New"/>
-          <w:sz w:val="24"/>
-          <w:szCs w:val="24"/>
-        </w:rPr>
-        <w:tab/>
-        <w:t>(35) Users authenticate through @hawk.iit.edu (You will be connected to OTS who will give you the necessary libraries)</w:t>
-      </w:r>
-    </w:p>
-    <w:p>
-      <w:pPr>
-        <w:pStyle w:val="PlainText"/>
-        <w:spacing w:line="480" w:lineRule="auto"/>
-        <w:rPr>
-          <w:rFonts w:asciiTheme="minorHAnsi" w:hAnsiTheme="minorHAnsi" w:cs="Courier New"/>
-          <w:sz w:val="24"/>
-          <w:szCs w:val="24"/>
-        </w:rPr>
-      </w:pPr>
-      <w:r>
-        <w:rPr>
-          <w:rFonts w:asciiTheme="minorHAnsi" w:hAnsiTheme="minorHAnsi" w:cs="Courier New"/>
-          <w:sz w:val="24"/>
-          <w:szCs w:val="24"/>
-        </w:rPr>
-        <w:t>o</w:t>
-      </w:r>
-      <w:r>
-        <w:rPr>
-          <w:rFonts w:asciiTheme="minorHAnsi" w:hAnsiTheme="minorHAnsi" w:cs="Courier New"/>
-          <w:sz w:val="24"/>
-          <w:szCs w:val="24"/>
-        </w:rPr>
-        <w:tab/>
-        <w:t>(36) Implies you will need to use session as well in your application</w:t>
-      </w:r>
-    </w:p>
-    <w:p>
-      <w:pPr>
-        <w:pStyle w:val="PlainText"/>
-        <w:spacing w:line="480" w:lineRule="auto"/>
-        <w:rPr>
-          <w:rFonts w:asciiTheme="minorHAnsi" w:hAnsiTheme="minorHAnsi" w:cs="Courier New"/>
-          <w:sz w:val="24"/>
-          <w:szCs w:val="24"/>
-        </w:rPr>
-      </w:pPr>
-      <w:r>
-        <w:rPr>
-          <w:rFonts w:asciiTheme="minorHAnsi" w:hAnsiTheme="minorHAnsi" w:cs="Courier New"/>
-          <w:sz w:val="24"/>
-          <w:szCs w:val="24"/>
-        </w:rPr>
-        <w:t>•</w:t>
-      </w:r>
-      <w:r>
-        <w:rPr>
-          <w:rFonts w:asciiTheme="minorHAnsi" w:hAnsiTheme="minorHAnsi" w:cs="Courier New"/>
-          <w:sz w:val="24"/>
-          <w:szCs w:val="24"/>
-        </w:rPr>
-        <w:tab/>
-        <w:t>Person responsible for testing and security will need to prove that Http Session is in place and working</w:t>
-      </w:r>
-    </w:p>
-    <w:p>
-      <w:pPr>
-        <w:pStyle w:val="PlainText"/>
-        <w:spacing w:line="480" w:lineRule="auto"/>
-        <w:rPr>
-          <w:rFonts w:asciiTheme="minorHAnsi" w:hAnsiTheme="minorHAnsi" w:cs="Courier New"/>
-          <w:sz w:val="24"/>
-          <w:szCs w:val="24"/>
-        </w:rPr>
-      </w:pPr>
-    </w:p>
-    <w:p>
-      <w:pPr>
-        <w:pStyle w:val="PlainText"/>
-        <w:spacing w:line="480" w:lineRule="auto"/>
-        <w:rPr>
-          <w:rFonts w:asciiTheme="minorHAnsi" w:hAnsiTheme="minorHAnsi" w:cs="Courier New"/>
-          <w:sz w:val="24"/>
-          <w:szCs w:val="24"/>
-        </w:rPr>
-      </w:pPr>
-      <w:r>
-        <w:rPr>
-          <w:rFonts w:asciiTheme="minorHAnsi" w:hAnsiTheme="minorHAnsi" w:cs="Courier New"/>
-          <w:sz w:val="24"/>
-          <w:szCs w:val="24"/>
-        </w:rPr>
-        <w:t xml:space="preserve">We decided not to allow anonymous use of the site due to security concerns. At this point, we don’t want people who aren’t affiliated with the University to have access to the information therein. </w:t>
-      </w:r>
-    </w:p>
-    <w:p>
-      <w:pPr>
-        <w:pStyle w:val="PlainText"/>
-        <w:spacing w:line="480" w:lineRule="auto"/>
-        <w:rPr>
-          <w:rFonts w:asciiTheme="minorHAnsi" w:hAnsiTheme="minorHAnsi" w:cs="Courier New"/>
-          <w:sz w:val="24"/>
-          <w:szCs w:val="24"/>
-        </w:rPr>
-      </w:pPr>
-      <w:r>
-        <w:rPr>
-          <w:rFonts w:asciiTheme="minorHAnsi" w:hAnsiTheme="minorHAnsi" w:cs="Courier New"/>
-          <w:sz w:val="24"/>
-          <w:szCs w:val="24"/>
-        </w:rPr>
-        <w:t xml:space="preserve"> </w:t>
-      </w:r>
-    </w:p>
-    <w:p>
-      <w:pPr>
-        <w:pStyle w:val="PlainText"/>
-        <w:spacing w:line="480" w:lineRule="auto"/>
-        <w:rPr>
-          <w:rFonts w:asciiTheme="minorHAnsi" w:hAnsiTheme="minorHAnsi" w:cs="Courier New"/>
-          <w:sz w:val="24"/>
-          <w:szCs w:val="24"/>
-        </w:rPr>
-      </w:pPr>
-      <w:r>
-        <w:rPr>
-          <w:rFonts w:asciiTheme="minorHAnsi" w:hAnsiTheme="minorHAnsi" w:cs="Courier New"/>
-          <w:sz w:val="24"/>
-          <w:szCs w:val="24"/>
-        </w:rPr>
-        <w:lastRenderedPageBreak/>
-        <w:t xml:space="preserve">Someone who is assigned administrator privileges gets a new section in the settings menu. They are able to Assign and remove other administrators as well as reset the time of other users that are logged in. </w:t>
-      </w:r>
-    </w:p>
-    <w:p>
-      <w:pPr>
-        <w:pStyle w:val="PlainText"/>
-        <w:spacing w:line="480" w:lineRule="auto"/>
-        <w:rPr>
-          <w:rFonts w:asciiTheme="minorHAnsi" w:hAnsiTheme="minorHAnsi" w:cs="Courier New"/>
-          <w:sz w:val="24"/>
-          <w:szCs w:val="24"/>
-        </w:rPr>
-      </w:pPr>
-    </w:p>
-    <w:p>
-      <w:pPr>
-        <w:pStyle w:val="PlainText"/>
-        <w:spacing w:line="480" w:lineRule="auto"/>
-        <w:rPr>
-          <w:rFonts w:asciiTheme="minorHAnsi" w:hAnsiTheme="minorHAnsi" w:cs="Courier New"/>
-          <w:sz w:val="24"/>
-          <w:szCs w:val="24"/>
-        </w:rPr>
-      </w:pPr>
-    </w:p>
-    <w:p>
-      <w:pPr>
-        <w:pStyle w:val="PlainText"/>
-        <w:spacing w:line="480" w:lineRule="auto"/>
-        <w:rPr>
-          <w:rFonts w:asciiTheme="minorHAnsi" w:hAnsiTheme="minorHAnsi" w:cs="Courier New"/>
-          <w:sz w:val="24"/>
-          <w:szCs w:val="24"/>
-        </w:rPr>
-      </w:pPr>
-      <w:r>
-        <w:rPr>
-          <w:rFonts w:asciiTheme="minorHAnsi" w:hAnsiTheme="minorHAnsi" w:cs="Courier New"/>
-          <w:sz w:val="24"/>
-          <w:szCs w:val="24"/>
-        </w:rPr>
-        <w:t>•</w:t>
-      </w:r>
-      <w:r>
-        <w:rPr>
-          <w:rFonts w:asciiTheme="minorHAnsi" w:hAnsiTheme="minorHAnsi" w:cs="Courier New"/>
-          <w:sz w:val="24"/>
-          <w:szCs w:val="24"/>
-        </w:rPr>
-        <w:tab/>
-        <w:t>Application must be tested with real data; valid data of consequence (Testing and Security)</w:t>
-      </w:r>
-    </w:p>
-    <w:p>
-      <w:pPr>
-        <w:pStyle w:val="PlainText"/>
-        <w:spacing w:line="480" w:lineRule="auto"/>
-        <w:rPr>
-          <w:rFonts w:asciiTheme="minorHAnsi" w:hAnsiTheme="minorHAnsi" w:cs="Courier New"/>
-          <w:sz w:val="24"/>
-          <w:szCs w:val="24"/>
-        </w:rPr>
-      </w:pPr>
-      <w:r>
-        <w:rPr>
-          <w:rFonts w:asciiTheme="minorHAnsi" w:hAnsiTheme="minorHAnsi" w:cs="Courier New"/>
-          <w:sz w:val="24"/>
-          <w:szCs w:val="24"/>
-        </w:rPr>
-        <w:t>o</w:t>
-      </w:r>
-      <w:r>
-        <w:rPr>
-          <w:rFonts w:asciiTheme="minorHAnsi" w:hAnsiTheme="minorHAnsi" w:cs="Courier New"/>
-          <w:sz w:val="24"/>
-          <w:szCs w:val="24"/>
-        </w:rPr>
-        <w:tab/>
-        <w:t>(40) Describe the method used to create valid test data.</w:t>
-      </w:r>
-    </w:p>
-    <w:p>
-      <w:pPr>
-        <w:pStyle w:val="PlainText"/>
-        <w:spacing w:line="480" w:lineRule="auto"/>
-        <w:rPr>
-          <w:rFonts w:asciiTheme="minorHAnsi" w:hAnsiTheme="minorHAnsi" w:cs="Courier New"/>
-          <w:sz w:val="24"/>
-          <w:szCs w:val="24"/>
-        </w:rPr>
-      </w:pPr>
-      <w:r>
-        <w:rPr>
-          <w:rFonts w:asciiTheme="minorHAnsi" w:hAnsiTheme="minorHAnsi" w:cs="Courier New"/>
-          <w:sz w:val="24"/>
-          <w:szCs w:val="24"/>
-        </w:rPr>
-        <w:t>o</w:t>
-      </w:r>
-      <w:r>
-        <w:rPr>
-          <w:rFonts w:asciiTheme="minorHAnsi" w:hAnsiTheme="minorHAnsi" w:cs="Courier New"/>
-          <w:sz w:val="24"/>
-          <w:szCs w:val="24"/>
-        </w:rPr>
-        <w:tab/>
-        <w:t>Create pre-populate items/questions/schemas for usage testing</w:t>
-      </w:r>
-    </w:p>
-    <w:p>
-      <w:pPr>
-        <w:pStyle w:val="PlainText"/>
-        <w:spacing w:line="480" w:lineRule="auto"/>
-        <w:rPr>
-          <w:rFonts w:asciiTheme="minorHAnsi" w:hAnsiTheme="minorHAnsi" w:cs="Courier New"/>
-          <w:sz w:val="24"/>
-          <w:szCs w:val="24"/>
-        </w:rPr>
-      </w:pPr>
-      <w:r>
-        <w:rPr>
-          <w:rFonts w:asciiTheme="minorHAnsi" w:hAnsiTheme="minorHAnsi" w:cs="Courier New"/>
-          <w:sz w:val="24"/>
-          <w:szCs w:val="24"/>
-        </w:rPr>
-        <w:t>•</w:t>
-      </w:r>
-      <w:r>
-        <w:rPr>
-          <w:rFonts w:asciiTheme="minorHAnsi" w:hAnsiTheme="minorHAnsi" w:cs="Courier New"/>
-          <w:sz w:val="24"/>
-          <w:szCs w:val="24"/>
-        </w:rPr>
-        <w:tab/>
-        <w:t xml:space="preserve"> </w:t>
-      </w:r>
-      <w:hyperlink r:id="rId7" w:history="1">
-        <w:r>
-          <w:rPr>
-            <w:rStyle w:val="Hyperlink"/>
-            <w:rFonts w:asciiTheme="minorHAnsi" w:hAnsiTheme="minorHAnsi" w:cs="Courier New"/>
-            <w:sz w:val="24"/>
-            <w:szCs w:val="24"/>
-          </w:rPr>
-          <w:t>https://github.com/marak/Faker.js/</w:t>
-        </w:r>
-      </w:hyperlink>
-    </w:p>
-    <w:p>
-      <w:pPr>
-        <w:pStyle w:val="PlainText"/>
-        <w:spacing w:line="480" w:lineRule="auto"/>
-        <w:rPr>
-          <w:rFonts w:asciiTheme="minorHAnsi" w:hAnsiTheme="minorHAnsi" w:cs="Courier New"/>
-          <w:sz w:val="24"/>
-          <w:szCs w:val="24"/>
-        </w:rPr>
-      </w:pPr>
-    </w:p>
-    <w:p>
-      <w:pPr>
-        <w:pStyle w:val="PlainText"/>
-        <w:spacing w:line="480" w:lineRule="auto"/>
-        <w:rPr>
-          <w:rFonts w:asciiTheme="minorHAnsi" w:hAnsiTheme="minorHAnsi" w:cs="Courier New"/>
-          <w:sz w:val="24"/>
-          <w:szCs w:val="24"/>
-        </w:rPr>
-      </w:pPr>
-    </w:p>
-    <w:p>
-      <w:pPr>
-        <w:pStyle w:val="PlainText"/>
-        <w:spacing w:line="480" w:lineRule="auto"/>
-        <w:rPr>
-          <w:rFonts w:asciiTheme="minorHAnsi" w:hAnsiTheme="minorHAnsi" w:cs="Courier New"/>
-          <w:sz w:val="24"/>
-          <w:szCs w:val="24"/>
-        </w:rPr>
-      </w:pPr>
-      <w:r>
-        <w:rPr>
-          <w:rFonts w:asciiTheme="minorHAnsi" w:hAnsiTheme="minorHAnsi" w:cs="Courier New"/>
-          <w:sz w:val="24"/>
-          <w:szCs w:val="24"/>
-        </w:rPr>
-        <w:t xml:space="preserve"> </w:t>
-      </w:r>
-    </w:p>
-    <w:p>
-      <w:pPr>
-        <w:pStyle w:val="PlainText"/>
-        <w:spacing w:line="480" w:lineRule="auto"/>
-        <w:rPr>
-          <w:rFonts w:asciiTheme="minorHAnsi" w:hAnsiTheme="minorHAnsi" w:cs="Courier New"/>
-          <w:sz w:val="24"/>
-          <w:szCs w:val="24"/>
-        </w:rPr>
-      </w:pPr>
-      <w:r>
-        <w:rPr>
-          <w:rFonts w:asciiTheme="minorHAnsi" w:hAnsiTheme="minorHAnsi" w:cs="Courier New"/>
-          <w:sz w:val="24"/>
-          <w:szCs w:val="24"/>
-        </w:rPr>
-        <w:t>•</w:t>
-      </w:r>
-      <w:r>
-        <w:rPr>
-          <w:rFonts w:asciiTheme="minorHAnsi" w:hAnsiTheme="minorHAnsi" w:cs="Courier New"/>
-          <w:sz w:val="24"/>
-          <w:szCs w:val="24"/>
-        </w:rPr>
-        <w:tab/>
-        <w:t xml:space="preserve">Must have operational </w:t>
-      </w:r>
-      <w:proofErr w:type="gramStart"/>
-      <w:r>
-        <w:rPr>
-          <w:rFonts w:asciiTheme="minorHAnsi" w:hAnsiTheme="minorHAnsi" w:cs="Courier New"/>
-          <w:sz w:val="24"/>
-          <w:szCs w:val="24"/>
-        </w:rPr>
-        <w:t>introspection  (</w:t>
-      </w:r>
-      <w:proofErr w:type="gramEnd"/>
-      <w:r>
-        <w:rPr>
-          <w:rFonts w:asciiTheme="minorHAnsi" w:hAnsiTheme="minorHAnsi" w:cs="Courier New"/>
-          <w:sz w:val="24"/>
-          <w:szCs w:val="24"/>
-        </w:rPr>
-        <w:t>Infrastructure)</w:t>
-      </w:r>
-    </w:p>
-    <w:p>
-      <w:pPr>
-        <w:pStyle w:val="PlainText"/>
-        <w:spacing w:line="480" w:lineRule="auto"/>
-        <w:rPr>
-          <w:rFonts w:asciiTheme="minorHAnsi" w:hAnsiTheme="minorHAnsi" w:cs="Courier New"/>
-          <w:sz w:val="24"/>
-          <w:szCs w:val="24"/>
-        </w:rPr>
-      </w:pPr>
-      <w:r>
-        <w:rPr>
-          <w:rFonts w:asciiTheme="minorHAnsi" w:hAnsiTheme="minorHAnsi" w:cs="Courier New"/>
-          <w:sz w:val="24"/>
-          <w:szCs w:val="24"/>
-        </w:rPr>
-        <w:t>o</w:t>
-      </w:r>
-      <w:r>
-        <w:rPr>
-          <w:rFonts w:asciiTheme="minorHAnsi" w:hAnsiTheme="minorHAnsi" w:cs="Courier New"/>
-          <w:sz w:val="24"/>
-          <w:szCs w:val="24"/>
-        </w:rPr>
-        <w:tab/>
-        <w:t>(41) Website page where sys-admins can turn on or off features of software</w:t>
-      </w:r>
-    </w:p>
-    <w:p>
-      <w:pPr>
-        <w:pStyle w:val="PlainText"/>
-        <w:spacing w:line="480" w:lineRule="auto"/>
-        <w:rPr>
-          <w:rFonts w:asciiTheme="minorHAnsi" w:hAnsiTheme="minorHAnsi" w:cs="Courier New"/>
-          <w:sz w:val="24"/>
-          <w:szCs w:val="24"/>
-        </w:rPr>
-      </w:pPr>
-      <w:r>
-        <w:rPr>
-          <w:rFonts w:asciiTheme="minorHAnsi" w:hAnsiTheme="minorHAnsi" w:cs="Courier New"/>
-          <w:sz w:val="24"/>
-          <w:szCs w:val="24"/>
-        </w:rPr>
-        <w:t>o</w:t>
-      </w:r>
-      <w:r>
-        <w:rPr>
-          <w:rFonts w:asciiTheme="minorHAnsi" w:hAnsiTheme="minorHAnsi" w:cs="Courier New"/>
-          <w:sz w:val="24"/>
-          <w:szCs w:val="24"/>
-        </w:rPr>
-        <w:tab/>
-        <w:t>(42) Must have a database save/restore backup feature for entire site</w:t>
-      </w:r>
-    </w:p>
-    <w:p>
-      <w:pPr>
-        <w:pStyle w:val="PlainText"/>
-        <w:spacing w:line="480" w:lineRule="auto"/>
-        <w:rPr>
-          <w:rFonts w:asciiTheme="minorHAnsi" w:hAnsiTheme="minorHAnsi" w:cs="Courier New"/>
-          <w:sz w:val="24"/>
-          <w:szCs w:val="24"/>
-        </w:rPr>
-      </w:pPr>
-      <w:r>
-        <w:rPr>
-          <w:rFonts w:asciiTheme="minorHAnsi" w:hAnsiTheme="minorHAnsi" w:cs="Courier New"/>
-          <w:sz w:val="24"/>
-          <w:szCs w:val="24"/>
-        </w:rPr>
-        <w:t>o</w:t>
-      </w:r>
-      <w:r>
-        <w:rPr>
-          <w:rFonts w:asciiTheme="minorHAnsi" w:hAnsiTheme="minorHAnsi" w:cs="Courier New"/>
-          <w:sz w:val="24"/>
-          <w:szCs w:val="24"/>
-        </w:rPr>
-        <w:tab/>
-        <w:t>(43) Must have a feature that turns the site into read-only (no uploads) with the push of a button by system administrator</w:t>
-      </w:r>
-    </w:p>
-    <w:p>
-      <w:pPr>
-        <w:pStyle w:val="PlainText"/>
-        <w:spacing w:line="480" w:lineRule="auto"/>
-        <w:rPr>
-          <w:rFonts w:asciiTheme="minorHAnsi" w:hAnsiTheme="minorHAnsi" w:cs="Courier New"/>
-          <w:sz w:val="24"/>
-          <w:szCs w:val="24"/>
-        </w:rPr>
-      </w:pPr>
-      <w:r>
-        <w:rPr>
-          <w:rFonts w:asciiTheme="minorHAnsi" w:hAnsiTheme="minorHAnsi" w:cs="Courier New"/>
-          <w:sz w:val="24"/>
-          <w:szCs w:val="24"/>
-        </w:rPr>
-        <w:t>•</w:t>
-      </w:r>
-      <w:r>
-        <w:rPr>
-          <w:rFonts w:asciiTheme="minorHAnsi" w:hAnsiTheme="minorHAnsi" w:cs="Courier New"/>
-          <w:sz w:val="24"/>
-          <w:szCs w:val="24"/>
-        </w:rPr>
-        <w:tab/>
-        <w:t>This requires you to turn UI elements visible and invisible</w:t>
-      </w:r>
-    </w:p>
-    <w:p>
-      <w:pPr>
-        <w:pStyle w:val="PlainText"/>
-        <w:spacing w:line="480" w:lineRule="auto"/>
-        <w:rPr>
-          <w:rFonts w:asciiTheme="minorHAnsi" w:hAnsiTheme="minorHAnsi" w:cs="Courier New"/>
-          <w:sz w:val="24"/>
-          <w:szCs w:val="24"/>
-        </w:rPr>
-      </w:pPr>
-      <w:r>
-        <w:rPr>
-          <w:rFonts w:asciiTheme="minorHAnsi" w:hAnsiTheme="minorHAnsi" w:cs="Courier New"/>
-          <w:sz w:val="24"/>
-          <w:szCs w:val="24"/>
-        </w:rPr>
-        <w:t xml:space="preserve">We started off the application with 5 test users and added additional test user through CAS authentication for testing purposes. Originally, CAS was only on a test environment so we had those 6 users test with their hawk credentials. Since our goal is a campus wide usage of this </w:t>
-      </w:r>
-      <w:r>
-        <w:rPr>
-          <w:rFonts w:asciiTheme="minorHAnsi" w:hAnsiTheme="minorHAnsi" w:cs="Courier New"/>
-          <w:sz w:val="24"/>
-          <w:szCs w:val="24"/>
-        </w:rPr>
-        <w:lastRenderedPageBreak/>
-        <w:t xml:space="preserve">application, we will have to work with OTS and get our application live so students can use this platform to come together.  </w:t>
-      </w:r>
-      <w:r>
-        <w:rPr>
-          <w:rFonts w:asciiTheme="minorHAnsi" w:hAnsiTheme="minorHAnsi" w:cs="Courier New"/>
-          <w:sz w:val="24"/>
-          <w:szCs w:val="24"/>
-        </w:rPr>
-        <w:t xml:space="preserve">We do have system admins with few privileges where they can assign or remove other admins. They can reset or kill the time for the people that are online and available. </w:t>
-      </w:r>
-    </w:p>
-    <w:p>
-      <w:pPr>
-        <w:pStyle w:val="PlainText"/>
-        <w:spacing w:line="480" w:lineRule="auto"/>
-        <w:rPr>
-          <w:rFonts w:asciiTheme="minorHAnsi" w:hAnsiTheme="minorHAnsi" w:cs="Courier New"/>
-          <w:sz w:val="24"/>
-          <w:szCs w:val="24"/>
-        </w:rPr>
-      </w:pPr>
-      <w:r>
-        <w:rPr>
-          <w:rFonts w:asciiTheme="minorHAnsi" w:hAnsiTheme="minorHAnsi" w:cs="Courier New"/>
-          <w:sz w:val="24"/>
-          <w:szCs w:val="24"/>
-        </w:rPr>
-        <w:t xml:space="preserve"> </w:t>
-      </w:r>
-    </w:p>
-    <w:p>
-      <w:pPr>
-        <w:pStyle w:val="PlainText"/>
-        <w:spacing w:line="480" w:lineRule="auto"/>
-        <w:rPr>
-          <w:rFonts w:asciiTheme="minorHAnsi" w:hAnsiTheme="minorHAnsi" w:cs="Courier New"/>
-          <w:sz w:val="24"/>
-          <w:szCs w:val="24"/>
-        </w:rPr>
-      </w:pPr>
-      <w:r>
-        <w:rPr>
-          <w:rFonts w:asciiTheme="minorHAnsi" w:hAnsiTheme="minorHAnsi" w:cs="Courier New"/>
-          <w:sz w:val="24"/>
-          <w:szCs w:val="24"/>
-        </w:rPr>
-        <w:t>Operations (Ops)</w:t>
-      </w:r>
-    </w:p>
-    <w:p>
-      <w:pPr>
-        <w:pStyle w:val="PlainText"/>
-        <w:spacing w:line="480" w:lineRule="auto"/>
-        <w:rPr>
-          <w:rFonts w:asciiTheme="minorHAnsi" w:hAnsiTheme="minorHAnsi" w:cs="Courier New"/>
-          <w:sz w:val="24"/>
-          <w:szCs w:val="24"/>
-        </w:rPr>
-      </w:pPr>
-      <w:r>
-        <w:rPr>
-          <w:rFonts w:asciiTheme="minorHAnsi" w:hAnsiTheme="minorHAnsi" w:cs="Courier New"/>
-          <w:sz w:val="24"/>
-          <w:szCs w:val="24"/>
-        </w:rPr>
-        <w:t xml:space="preserve"> </w:t>
-      </w:r>
-    </w:p>
-    <w:p>
-      <w:pPr>
-        <w:pStyle w:val="PlainText"/>
-        <w:spacing w:line="480" w:lineRule="auto"/>
-        <w:rPr>
-          <w:rFonts w:asciiTheme="minorHAnsi" w:hAnsiTheme="minorHAnsi" w:cs="Courier New"/>
-          <w:sz w:val="24"/>
-          <w:szCs w:val="24"/>
-        </w:rPr>
-      </w:pPr>
-      <w:r>
-        <w:rPr>
-          <w:rFonts w:asciiTheme="minorHAnsi" w:hAnsiTheme="minorHAnsi" w:cs="Courier New"/>
-          <w:sz w:val="24"/>
-          <w:szCs w:val="24"/>
-        </w:rPr>
-        <w:t>•</w:t>
-      </w:r>
-      <w:r>
-        <w:rPr>
-          <w:rFonts w:asciiTheme="minorHAnsi" w:hAnsiTheme="minorHAnsi" w:cs="Courier New"/>
-          <w:sz w:val="24"/>
-          <w:szCs w:val="24"/>
-        </w:rPr>
-        <w:tab/>
-        <w:t>Operations person must decide metrics to capture</w:t>
-      </w:r>
-    </w:p>
-    <w:p>
-      <w:pPr>
-        <w:pStyle w:val="PlainText"/>
-        <w:spacing w:line="480" w:lineRule="auto"/>
-        <w:rPr>
-          <w:rFonts w:asciiTheme="minorHAnsi" w:hAnsiTheme="minorHAnsi" w:cs="Courier New"/>
-          <w:sz w:val="24"/>
-          <w:szCs w:val="24"/>
-        </w:rPr>
-      </w:pPr>
-      <w:r>
-        <w:rPr>
-          <w:rFonts w:asciiTheme="minorHAnsi" w:hAnsiTheme="minorHAnsi" w:cs="Courier New"/>
-          <w:sz w:val="24"/>
-          <w:szCs w:val="24"/>
-        </w:rPr>
-        <w:t>o</w:t>
-      </w:r>
-      <w:r>
-        <w:rPr>
-          <w:rFonts w:asciiTheme="minorHAnsi" w:hAnsiTheme="minorHAnsi" w:cs="Courier New"/>
-          <w:sz w:val="24"/>
-          <w:szCs w:val="24"/>
-        </w:rPr>
-        <w:tab/>
-        <w:t>(44) Describe the type and nature of the metrics your application will collect and display</w:t>
-      </w:r>
-    </w:p>
-    <w:p>
-      <w:pPr>
-        <w:pStyle w:val="PlainText"/>
-        <w:spacing w:line="480" w:lineRule="auto"/>
-        <w:rPr>
-          <w:rFonts w:asciiTheme="minorHAnsi" w:hAnsiTheme="minorHAnsi" w:cs="Courier New"/>
-          <w:sz w:val="24"/>
-          <w:szCs w:val="24"/>
-        </w:rPr>
-      </w:pPr>
-      <w:r>
-        <w:rPr>
-          <w:rFonts w:asciiTheme="minorHAnsi" w:hAnsiTheme="minorHAnsi" w:cs="Courier New"/>
-          <w:sz w:val="24"/>
-          <w:szCs w:val="24"/>
-        </w:rPr>
-        <w:t>o</w:t>
-      </w:r>
-      <w:r>
-        <w:rPr>
-          <w:rFonts w:asciiTheme="minorHAnsi" w:hAnsiTheme="minorHAnsi" w:cs="Courier New"/>
-          <w:sz w:val="24"/>
-          <w:szCs w:val="24"/>
-        </w:rPr>
-        <w:tab/>
         <w:t>(45) Explain which tools your will use for and why</w:t>
       </w:r>
     </w:p>
@@ -5434,8 +4943,8 @@
       </w:pPr>
     </w:p>
     <w:sectPr>
-      <w:headerReference w:type="default" r:id="rId8"/>
-      <w:headerReference w:type="first" r:id="rId9"/>
+      <w:headerReference w:type="default" r:id="rId7"/>
+      <w:headerReference w:type="first" r:id="rId8"/>
       <w:pgSz w:w="12240" w:h="15840"/>
       <w:pgMar w:top="1440" w:right="1502" w:bottom="1440" w:left="1501" w:header="720" w:footer="720" w:gutter="0"/>
       <w:cols w:space="720"/>

</xml_diff>

<commit_message>
Updated typographic scale part
</commit_message>
<xml_diff>
--- a/finalpaper.docx
+++ b/finalpaper.docx
@@ -287,25 +287,7 @@
           <w:sz w:val="24"/>
           <w:szCs w:val="24"/>
         </w:rPr>
-        <w:t xml:space="preserve">Exactly explained and demonstrated described concept.  </w:t>
-      </w:r>
-      <w:proofErr w:type="gramStart"/>
-      <w:r>
-        <w:rPr>
-          <w:rFonts w:asciiTheme="minorHAnsi" w:hAnsiTheme="minorHAnsi" w:cs="Courier New"/>
-          <w:sz w:val="24"/>
-          <w:szCs w:val="24"/>
-        </w:rPr>
-        <w:t>Additionally</w:t>
-      </w:r>
-      <w:proofErr w:type="gramEnd"/>
-      <w:r>
-        <w:rPr>
-          <w:rFonts w:asciiTheme="minorHAnsi" w:hAnsiTheme="minorHAnsi" w:cs="Courier New"/>
-          <w:sz w:val="24"/>
-          <w:szCs w:val="24"/>
-        </w:rPr>
-        <w:t xml:space="preserve"> provided proper visual authentication, written documentation, and proper citation from textbook.  </w:t>
+        <w:t xml:space="preserve">Exactly explained and demonstrated described concept.  Additionally provided proper visual authentication, written documentation, and proper citation from textbook.  </w:t>
       </w:r>
     </w:p>
     <w:p>
@@ -640,35 +622,25 @@
           <w:szCs w:val="72"/>
         </w:rPr>
       </w:pPr>
-      <w:proofErr w:type="spellStart"/>
       <w:r>
         <w:rPr>
           <w:rFonts w:asciiTheme="minorHAnsi" w:hAnsiTheme="minorHAnsi" w:cs="Courier New"/>
           <w:sz w:val="72"/>
           <w:szCs w:val="72"/>
         </w:rPr>
-        <w:t>iRL</w:t>
-      </w:r>
-      <w:proofErr w:type="spellEnd"/>
-      <w:r>
+        <w:t>iRL: In Real Life</w:t>
+      </w:r>
+    </w:p>
+    <w:p>
+      <w:pPr>
+        <w:pStyle w:val="PlainText"/>
+        <w:spacing w:line="480" w:lineRule="auto"/>
+        <w:jc w:val="center"/>
         <w:rPr>
           <w:rFonts w:asciiTheme="minorHAnsi" w:hAnsiTheme="minorHAnsi" w:cs="Courier New"/>
           <w:sz w:val="72"/>
           <w:szCs w:val="72"/>
         </w:rPr>
-        <w:t>: In Real Life</w:t>
-      </w:r>
-    </w:p>
-    <w:p>
-      <w:pPr>
-        <w:pStyle w:val="PlainText"/>
-        <w:spacing w:line="480" w:lineRule="auto"/>
-        <w:jc w:val="center"/>
-        <w:rPr>
-          <w:rFonts w:asciiTheme="minorHAnsi" w:hAnsiTheme="minorHAnsi" w:cs="Courier New"/>
-          <w:sz w:val="72"/>
-          <w:szCs w:val="72"/>
-        </w:rPr>
       </w:pPr>
       <w:r>
         <w:rPr>
@@ -716,79 +688,7 @@
           <w:sz w:val="24"/>
           <w:szCs w:val="24"/>
         </w:rPr>
-        <w:t xml:space="preserve">Seth Carpenter, Brian </w:t>
-      </w:r>
-      <w:proofErr w:type="spellStart"/>
-      <w:r>
-        <w:rPr>
-          <w:rFonts w:asciiTheme="minorHAnsi" w:hAnsiTheme="minorHAnsi" w:cs="Courier New"/>
-          <w:sz w:val="24"/>
-          <w:szCs w:val="24"/>
-        </w:rPr>
-        <w:t>Semaru</w:t>
-      </w:r>
-      <w:proofErr w:type="spellEnd"/>
-      <w:r>
-        <w:rPr>
-          <w:rFonts w:asciiTheme="minorHAnsi" w:hAnsiTheme="minorHAnsi" w:cs="Courier New"/>
-          <w:sz w:val="24"/>
-          <w:szCs w:val="24"/>
-        </w:rPr>
-        <w:t xml:space="preserve">, </w:t>
-      </w:r>
-      <w:proofErr w:type="spellStart"/>
-      <w:r>
-        <w:rPr>
-          <w:rFonts w:asciiTheme="minorHAnsi" w:hAnsiTheme="minorHAnsi" w:cs="Courier New"/>
-          <w:sz w:val="24"/>
-          <w:szCs w:val="24"/>
-        </w:rPr>
-        <w:t>Jigar</w:t>
-      </w:r>
-      <w:proofErr w:type="spellEnd"/>
-      <w:r>
-        <w:rPr>
-          <w:rFonts w:asciiTheme="minorHAnsi" w:hAnsiTheme="minorHAnsi" w:cs="Courier New"/>
-          <w:sz w:val="24"/>
-          <w:szCs w:val="24"/>
-        </w:rPr>
-        <w:t xml:space="preserve"> Patel, </w:t>
-      </w:r>
-      <w:proofErr w:type="spellStart"/>
-      <w:r>
-        <w:rPr>
-          <w:rFonts w:asciiTheme="minorHAnsi" w:hAnsiTheme="minorHAnsi" w:cs="Courier New"/>
-          <w:sz w:val="24"/>
-          <w:szCs w:val="24"/>
-        </w:rPr>
-        <w:t>Shreyank</w:t>
-      </w:r>
-      <w:proofErr w:type="spellEnd"/>
-      <w:r>
-        <w:rPr>
-          <w:rFonts w:asciiTheme="minorHAnsi" w:hAnsiTheme="minorHAnsi" w:cs="Courier New"/>
-          <w:sz w:val="24"/>
-          <w:szCs w:val="24"/>
-        </w:rPr>
-        <w:t xml:space="preserve"> Patel, </w:t>
-      </w:r>
-      <w:proofErr w:type="spellStart"/>
-      <w:r>
-        <w:rPr>
-          <w:rFonts w:asciiTheme="minorHAnsi" w:hAnsiTheme="minorHAnsi" w:cs="Courier New"/>
-          <w:sz w:val="24"/>
-          <w:szCs w:val="24"/>
-        </w:rPr>
-        <w:t>Prayag</w:t>
-      </w:r>
-      <w:proofErr w:type="spellEnd"/>
-      <w:r>
-        <w:rPr>
-          <w:rFonts w:asciiTheme="minorHAnsi" w:hAnsiTheme="minorHAnsi" w:cs="Courier New"/>
-          <w:sz w:val="24"/>
-          <w:szCs w:val="24"/>
-        </w:rPr>
-        <w:t xml:space="preserve"> Patel</w:t>
+        <w:t>Seth Carpenter, Brian Semaru, Jigar Patel, Shreyank Patel, Prayag Patel</w:t>
       </w:r>
     </w:p>
     <w:p>
@@ -1075,6 +975,27 @@
         <w:spacing w:line="480" w:lineRule="auto"/>
         <w:rPr>
           <w:rFonts w:asciiTheme="minorHAnsi" w:hAnsiTheme="minorHAnsi" w:cs="Courier New"/>
+          <w:b/>
+          <w:sz w:val="24"/>
+          <w:szCs w:val="24"/>
+        </w:rPr>
+      </w:pPr>
+      <w:r>
+        <w:rPr>
+          <w:rFonts w:asciiTheme="minorHAnsi" w:hAnsiTheme="minorHAnsi" w:cs="Courier New"/>
+          <w:b/>
+          <w:sz w:val="24"/>
+          <w:szCs w:val="24"/>
+        </w:rPr>
+        <w:t>Technology Choices</w:t>
+      </w:r>
+    </w:p>
+    <w:p>
+      <w:pPr>
+        <w:pStyle w:val="PlainText"/>
+        <w:spacing w:line="480" w:lineRule="auto"/>
+        <w:rPr>
+          <w:rFonts w:asciiTheme="minorHAnsi" w:hAnsiTheme="minorHAnsi" w:cs="Courier New"/>
           <w:sz w:val="24"/>
           <w:szCs w:val="24"/>
         </w:rPr>
@@ -1225,7 +1146,6 @@
           <w:sz w:val="24"/>
           <w:szCs w:val="24"/>
         </w:rPr>
-        <w:lastRenderedPageBreak/>
         <w:t xml:space="preserve">We </w:t>
       </w:r>
       <w:r>
@@ -1320,25 +1240,7 @@
           <w:sz w:val="24"/>
           <w:szCs w:val="24"/>
         </w:rPr>
-        <w:t xml:space="preserve"> as </w:t>
-      </w:r>
-      <w:proofErr w:type="gramStart"/>
-      <w:r>
-        <w:rPr>
-          <w:rFonts w:asciiTheme="minorHAnsi" w:hAnsiTheme="minorHAnsi" w:cs="Courier New"/>
-          <w:sz w:val="24"/>
-          <w:szCs w:val="24"/>
-        </w:rPr>
-        <w:t>our</w:t>
-      </w:r>
-      <w:proofErr w:type="gramEnd"/>
-      <w:r>
-        <w:rPr>
-          <w:rFonts w:asciiTheme="minorHAnsi" w:hAnsiTheme="minorHAnsi" w:cs="Courier New"/>
-          <w:sz w:val="24"/>
-          <w:szCs w:val="24"/>
-        </w:rPr>
-        <w:t xml:space="preserve"> on the CI server and production server</w:t>
+        <w:t xml:space="preserve"> as our on the CI server and production server</w:t>
       </w:r>
       <w:r>
         <w:rPr>
@@ -1392,90 +1294,48 @@
           <w:sz w:val="24"/>
           <w:szCs w:val="24"/>
         </w:rPr>
-        <w:t xml:space="preserve">We chose PHP because it plays well with </w:t>
-      </w:r>
-      <w:proofErr w:type="spellStart"/>
-      <w:r>
-        <w:rPr>
-          <w:rFonts w:asciiTheme="minorHAnsi" w:hAnsiTheme="minorHAnsi" w:cs="Courier New"/>
-          <w:sz w:val="24"/>
-          <w:szCs w:val="24"/>
-        </w:rPr>
-        <w:t>mySQL</w:t>
-      </w:r>
-      <w:proofErr w:type="spellEnd"/>
-      <w:r>
-        <w:rPr>
-          <w:rFonts w:asciiTheme="minorHAnsi" w:hAnsiTheme="minorHAnsi" w:cs="Courier New"/>
-          <w:sz w:val="24"/>
-          <w:szCs w:val="24"/>
-        </w:rPr>
-        <w:t xml:space="preserve"> and i</w:t>
-      </w:r>
-      <w:r>
-        <w:rPr>
-          <w:rFonts w:asciiTheme="minorHAnsi" w:hAnsiTheme="minorHAnsi" w:cs="Courier New"/>
-          <w:sz w:val="24"/>
-          <w:szCs w:val="24"/>
-        </w:rPr>
-        <w:t xml:space="preserve">s good for processing form data. Also, our teammate, </w:t>
-      </w:r>
-      <w:proofErr w:type="spellStart"/>
-      <w:r>
-        <w:rPr>
-          <w:rFonts w:asciiTheme="minorHAnsi" w:hAnsiTheme="minorHAnsi" w:cs="Courier New"/>
-          <w:sz w:val="24"/>
-          <w:szCs w:val="24"/>
-        </w:rPr>
-        <w:t>Jigar</w:t>
-      </w:r>
-      <w:proofErr w:type="spellEnd"/>
-      <w:r>
-        <w:rPr>
-          <w:rFonts w:asciiTheme="minorHAnsi" w:hAnsiTheme="minorHAnsi" w:cs="Courier New"/>
-          <w:sz w:val="24"/>
-          <w:szCs w:val="24"/>
-        </w:rPr>
-        <w:t xml:space="preserve"> had experience with PHP from his internship at AT&amp;T.</w:t>
-      </w:r>
-    </w:p>
-    <w:p>
-      <w:pPr>
-        <w:pStyle w:val="PlainText"/>
-        <w:spacing w:line="480" w:lineRule="auto"/>
-        <w:rPr>
-          <w:rFonts w:asciiTheme="minorHAnsi" w:hAnsiTheme="minorHAnsi" w:cs="Courier New"/>
-          <w:sz w:val="24"/>
-          <w:szCs w:val="24"/>
-        </w:rPr>
-      </w:pPr>
-    </w:p>
-    <w:p>
-      <w:pPr>
-        <w:pStyle w:val="PlainText"/>
-        <w:spacing w:line="480" w:lineRule="auto"/>
-        <w:rPr>
-          <w:rFonts w:asciiTheme="minorHAnsi" w:hAnsiTheme="minorHAnsi" w:cs="Courier New"/>
-          <w:sz w:val="24"/>
-          <w:szCs w:val="24"/>
-        </w:rPr>
-      </w:pPr>
-      <w:r>
-        <w:rPr>
-          <w:rFonts w:asciiTheme="minorHAnsi" w:hAnsiTheme="minorHAnsi" w:cs="Courier New"/>
-          <w:sz w:val="24"/>
-          <w:szCs w:val="24"/>
-        </w:rPr>
-        <w:t>•</w:t>
-      </w:r>
-      <w:r>
-        <w:rPr>
-          <w:rFonts w:asciiTheme="minorHAnsi" w:hAnsiTheme="minorHAnsi" w:cs="Courier New"/>
-          <w:sz w:val="24"/>
-          <w:szCs w:val="24"/>
-        </w:rPr>
-        <w:tab/>
-        <w:t>(6) Describe and explain the development tools you chose and why</w:t>
+        <w:t>We chose PHP because it plays well with mySQL and i</w:t>
+      </w:r>
+      <w:r>
+        <w:rPr>
+          <w:rFonts w:asciiTheme="minorHAnsi" w:hAnsiTheme="minorHAnsi" w:cs="Courier New"/>
+          <w:sz w:val="24"/>
+          <w:szCs w:val="24"/>
+        </w:rPr>
+        <w:t>s good for processing form data. Also, our teammate, Jigar had experience with PHP from his internship at AT&amp;T.</w:t>
+      </w:r>
+    </w:p>
+    <w:p>
+      <w:pPr>
+        <w:pStyle w:val="PlainText"/>
+        <w:spacing w:line="480" w:lineRule="auto"/>
+        <w:rPr>
+          <w:rFonts w:asciiTheme="minorHAnsi" w:hAnsiTheme="minorHAnsi" w:cs="Courier New"/>
+          <w:b/>
+          <w:sz w:val="24"/>
+          <w:szCs w:val="24"/>
+        </w:rPr>
+      </w:pPr>
+    </w:p>
+    <w:p>
+      <w:pPr>
+        <w:pStyle w:val="PlainText"/>
+        <w:spacing w:line="480" w:lineRule="auto"/>
+        <w:rPr>
+          <w:rFonts w:asciiTheme="minorHAnsi" w:hAnsiTheme="minorHAnsi" w:cs="Courier New"/>
+          <w:b/>
+          <w:sz w:val="24"/>
+          <w:szCs w:val="24"/>
+        </w:rPr>
+      </w:pPr>
+      <w:r>
+        <w:rPr>
+          <w:rFonts w:asciiTheme="minorHAnsi" w:hAnsiTheme="minorHAnsi" w:cs="Courier New"/>
+          <w:b/>
+          <w:sz w:val="24"/>
+          <w:szCs w:val="24"/>
+        </w:rPr>
+        <w:t>Development Tools</w:t>
       </w:r>
     </w:p>
     <w:p>
@@ -1597,10 +1457,39 @@
         <w:spacing w:line="480" w:lineRule="auto"/>
         <w:rPr>
           <w:rFonts w:asciiTheme="minorHAnsi" w:hAnsiTheme="minorHAnsi" w:cs="Courier New"/>
-          <w:sz w:val="24"/>
-          <w:szCs w:val="24"/>
-        </w:rPr>
-      </w:pPr>
+          <w:b/>
+          <w:sz w:val="24"/>
+          <w:szCs w:val="24"/>
+        </w:rPr>
+      </w:pPr>
+      <w:r>
+        <w:rPr>
+          <w:rFonts w:asciiTheme="minorHAnsi" w:hAnsiTheme="minorHAnsi" w:cs="Courier New"/>
+          <w:b/>
+          <w:sz w:val="24"/>
+          <w:szCs w:val="24"/>
+        </w:rPr>
+        <w:t>Costs</w:t>
+      </w:r>
+    </w:p>
+    <w:p>
+      <w:pPr>
+        <w:pStyle w:val="PlainText"/>
+        <w:spacing w:line="480" w:lineRule="auto"/>
+        <w:rPr>
+          <w:rFonts w:asciiTheme="minorHAnsi" w:hAnsiTheme="minorHAnsi" w:cs="Courier New"/>
+          <w:sz w:val="24"/>
+          <w:szCs w:val="24"/>
+        </w:rPr>
+      </w:pPr>
+      <w:r>
+        <w:rPr>
+          <w:rFonts w:asciiTheme="minorHAnsi" w:hAnsiTheme="minorHAnsi" w:cs="Courier New"/>
+          <w:sz w:val="24"/>
+          <w:szCs w:val="24"/>
+        </w:rPr>
+        <w:t>Our infrastructure was provided through the school, but if this was done in the real-world, there would be real dollars spent. Figure 1 through 3 show a basic comparison between our setup, AWS, and Azure settings.</w:t>
+      </w:r>
     </w:p>
     <w:p>
       <w:pPr>
@@ -2202,12 +2091,21 @@
       <w:pPr>
         <w:pStyle w:val="PlainText"/>
         <w:spacing w:line="480" w:lineRule="auto"/>
-        <w:rPr>
-          <w:rFonts w:asciiTheme="minorHAnsi" w:hAnsiTheme="minorHAnsi" w:cs="Courier New"/>
-          <w:sz w:val="24"/>
-          <w:szCs w:val="24"/>
-        </w:rPr>
-      </w:pPr>
+        <w:jc w:val="center"/>
+        <w:rPr>
+          <w:rFonts w:asciiTheme="minorHAnsi" w:hAnsiTheme="minorHAnsi" w:cs="Courier New"/>
+          <w:sz w:val="24"/>
+          <w:szCs w:val="24"/>
+        </w:rPr>
+      </w:pPr>
+      <w:r>
+        <w:rPr>
+          <w:rFonts w:asciiTheme="minorHAnsi" w:hAnsiTheme="minorHAnsi" w:cs="Courier New"/>
+          <w:sz w:val="24"/>
+          <w:szCs w:val="24"/>
+        </w:rPr>
+        <w:t>Figure 1</w:t>
+      </w:r>
     </w:p>
     <w:p>
       <w:pPr>
@@ -2257,23 +2155,23 @@
       <w:tr>
         <w:tc>
           <w:tcPr>
-            <w:tcW w:w="2003" w:type="dxa"/>
-          </w:tcPr>
-          <w:p>
-            <w:pPr>
-              <w:pStyle w:val="PlainText"/>
-              <w:spacing w:line="480" w:lineRule="auto"/>
-              <w:rPr>
-                <w:rFonts w:asciiTheme="minorHAnsi" w:hAnsiTheme="minorHAnsi" w:cs="Courier New"/>
-                <w:sz w:val="24"/>
-                <w:szCs w:val="24"/>
-              </w:rPr>
-            </w:pPr>
-          </w:p>
-        </w:tc>
-        <w:tc>
-          <w:tcPr>
-            <w:tcW w:w="1877" w:type="dxa"/>
+            <w:tcW w:w="1986" w:type="dxa"/>
+          </w:tcPr>
+          <w:p>
+            <w:pPr>
+              <w:pStyle w:val="PlainText"/>
+              <w:spacing w:line="480" w:lineRule="auto"/>
+              <w:rPr>
+                <w:rFonts w:asciiTheme="minorHAnsi" w:hAnsiTheme="minorHAnsi" w:cs="Courier New"/>
+                <w:sz w:val="24"/>
+                <w:szCs w:val="24"/>
+              </w:rPr>
+            </w:pPr>
+          </w:p>
+        </w:tc>
+        <w:tc>
+          <w:tcPr>
+            <w:tcW w:w="1851" w:type="dxa"/>
           </w:tcPr>
           <w:p>
             <w:pPr>
@@ -2299,7 +2197,7 @@
         </w:tc>
         <w:tc>
           <w:tcPr>
-            <w:tcW w:w="1827" w:type="dxa"/>
+            <w:tcW w:w="1798" w:type="dxa"/>
           </w:tcPr>
           <w:p>
             <w:pPr>
@@ -2325,7 +2223,7 @@
         </w:tc>
         <w:tc>
           <w:tcPr>
-            <w:tcW w:w="1838" w:type="dxa"/>
+            <w:tcW w:w="1813" w:type="dxa"/>
           </w:tcPr>
           <w:p>
             <w:pPr>
@@ -2351,7 +2249,7 @@
         </w:tc>
         <w:tc>
           <w:tcPr>
-            <w:tcW w:w="1682" w:type="dxa"/>
+            <w:tcW w:w="1779" w:type="dxa"/>
           </w:tcPr>
           <w:p>
             <w:pPr>
@@ -2388,7 +2286,7 @@
       <w:tr>
         <w:tc>
           <w:tcPr>
-            <w:tcW w:w="2003" w:type="dxa"/>
+            <w:tcW w:w="1986" w:type="dxa"/>
           </w:tcPr>
           <w:p>
             <w:pPr>
@@ -2412,7 +2310,7 @@
         </w:tc>
         <w:tc>
           <w:tcPr>
-            <w:tcW w:w="1877" w:type="dxa"/>
+            <w:tcW w:w="1851" w:type="dxa"/>
           </w:tcPr>
           <w:p>
             <w:pPr>
@@ -2436,7 +2334,7 @@
         </w:tc>
         <w:tc>
           <w:tcPr>
-            <w:tcW w:w="1827" w:type="dxa"/>
+            <w:tcW w:w="1798" w:type="dxa"/>
           </w:tcPr>
           <w:p>
             <w:pPr>
@@ -2460,23 +2358,23 @@
         </w:tc>
         <w:tc>
           <w:tcPr>
-            <w:tcW w:w="1838" w:type="dxa"/>
-          </w:tcPr>
-          <w:p>
-            <w:pPr>
-              <w:pStyle w:val="PlainText"/>
-              <w:spacing w:line="480" w:lineRule="auto"/>
-              <w:rPr>
-                <w:rFonts w:asciiTheme="minorHAnsi" w:hAnsiTheme="minorHAnsi" w:cs="Courier New"/>
-                <w:sz w:val="24"/>
-                <w:szCs w:val="24"/>
-              </w:rPr>
-            </w:pPr>
-          </w:p>
-        </w:tc>
-        <w:tc>
-          <w:tcPr>
-            <w:tcW w:w="1682" w:type="dxa"/>
+            <w:tcW w:w="1813" w:type="dxa"/>
+          </w:tcPr>
+          <w:p>
+            <w:pPr>
+              <w:pStyle w:val="PlainText"/>
+              <w:spacing w:line="480" w:lineRule="auto"/>
+              <w:rPr>
+                <w:rFonts w:asciiTheme="minorHAnsi" w:hAnsiTheme="minorHAnsi" w:cs="Courier New"/>
+                <w:sz w:val="24"/>
+                <w:szCs w:val="24"/>
+              </w:rPr>
+            </w:pPr>
+          </w:p>
+        </w:tc>
+        <w:tc>
+          <w:tcPr>
+            <w:tcW w:w="1779" w:type="dxa"/>
             <w:vMerge w:val="restart"/>
           </w:tcPr>
           <w:p>
@@ -2503,7 +2401,7 @@
       <w:tr>
         <w:tc>
           <w:tcPr>
-            <w:tcW w:w="2003" w:type="dxa"/>
+            <w:tcW w:w="1986" w:type="dxa"/>
           </w:tcPr>
           <w:p>
             <w:pPr>
@@ -2527,7 +2425,7 @@
         </w:tc>
         <w:tc>
           <w:tcPr>
-            <w:tcW w:w="1877" w:type="dxa"/>
+            <w:tcW w:w="1851" w:type="dxa"/>
           </w:tcPr>
           <w:p>
             <w:pPr>
@@ -2551,7 +2449,7 @@
         </w:tc>
         <w:tc>
           <w:tcPr>
-            <w:tcW w:w="1827" w:type="dxa"/>
+            <w:tcW w:w="1798" w:type="dxa"/>
           </w:tcPr>
           <w:p>
             <w:pPr>
@@ -2575,23 +2473,23 @@
         </w:tc>
         <w:tc>
           <w:tcPr>
-            <w:tcW w:w="1838" w:type="dxa"/>
-          </w:tcPr>
-          <w:p>
-            <w:pPr>
-              <w:pStyle w:val="PlainText"/>
-              <w:spacing w:line="480" w:lineRule="auto"/>
-              <w:rPr>
-                <w:rFonts w:asciiTheme="minorHAnsi" w:hAnsiTheme="minorHAnsi" w:cs="Courier New"/>
-                <w:sz w:val="24"/>
-                <w:szCs w:val="24"/>
-              </w:rPr>
-            </w:pPr>
-          </w:p>
-        </w:tc>
-        <w:tc>
-          <w:tcPr>
-            <w:tcW w:w="1682" w:type="dxa"/>
+            <w:tcW w:w="1813" w:type="dxa"/>
+          </w:tcPr>
+          <w:p>
+            <w:pPr>
+              <w:pStyle w:val="PlainText"/>
+              <w:spacing w:line="480" w:lineRule="auto"/>
+              <w:rPr>
+                <w:rFonts w:asciiTheme="minorHAnsi" w:hAnsiTheme="minorHAnsi" w:cs="Courier New"/>
+                <w:sz w:val="24"/>
+                <w:szCs w:val="24"/>
+              </w:rPr>
+            </w:pPr>
+          </w:p>
+        </w:tc>
+        <w:tc>
+          <w:tcPr>
+            <w:tcW w:w="1779" w:type="dxa"/>
             <w:vMerge/>
           </w:tcPr>
           <w:p>
@@ -2610,7 +2508,7 @@
       <w:tr>
         <w:tc>
           <w:tcPr>
-            <w:tcW w:w="2003" w:type="dxa"/>
+            <w:tcW w:w="1986" w:type="dxa"/>
           </w:tcPr>
           <w:p>
             <w:pPr>
@@ -2634,39 +2532,39 @@
         </w:tc>
         <w:tc>
           <w:tcPr>
-            <w:tcW w:w="1877" w:type="dxa"/>
-          </w:tcPr>
-          <w:p>
-            <w:pPr>
-              <w:pStyle w:val="PlainText"/>
-              <w:spacing w:line="480" w:lineRule="auto"/>
-              <w:rPr>
-                <w:rFonts w:asciiTheme="minorHAnsi" w:hAnsiTheme="minorHAnsi" w:cs="Courier New"/>
-                <w:sz w:val="24"/>
-                <w:szCs w:val="24"/>
-              </w:rPr>
-            </w:pPr>
-          </w:p>
-        </w:tc>
-        <w:tc>
-          <w:tcPr>
-            <w:tcW w:w="1827" w:type="dxa"/>
-          </w:tcPr>
-          <w:p>
-            <w:pPr>
-              <w:pStyle w:val="PlainText"/>
-              <w:spacing w:line="480" w:lineRule="auto"/>
-              <w:rPr>
-                <w:rFonts w:asciiTheme="minorHAnsi" w:hAnsiTheme="minorHAnsi" w:cs="Courier New"/>
-                <w:sz w:val="24"/>
-                <w:szCs w:val="24"/>
-              </w:rPr>
-            </w:pPr>
-          </w:p>
-        </w:tc>
-        <w:tc>
-          <w:tcPr>
-            <w:tcW w:w="1838" w:type="dxa"/>
+            <w:tcW w:w="1851" w:type="dxa"/>
+          </w:tcPr>
+          <w:p>
+            <w:pPr>
+              <w:pStyle w:val="PlainText"/>
+              <w:spacing w:line="480" w:lineRule="auto"/>
+              <w:rPr>
+                <w:rFonts w:asciiTheme="minorHAnsi" w:hAnsiTheme="minorHAnsi" w:cs="Courier New"/>
+                <w:sz w:val="24"/>
+                <w:szCs w:val="24"/>
+              </w:rPr>
+            </w:pPr>
+          </w:p>
+        </w:tc>
+        <w:tc>
+          <w:tcPr>
+            <w:tcW w:w="1798" w:type="dxa"/>
+          </w:tcPr>
+          <w:p>
+            <w:pPr>
+              <w:pStyle w:val="PlainText"/>
+              <w:spacing w:line="480" w:lineRule="auto"/>
+              <w:rPr>
+                <w:rFonts w:asciiTheme="minorHAnsi" w:hAnsiTheme="minorHAnsi" w:cs="Courier New"/>
+                <w:sz w:val="24"/>
+                <w:szCs w:val="24"/>
+              </w:rPr>
+            </w:pPr>
+          </w:p>
+        </w:tc>
+        <w:tc>
+          <w:tcPr>
+            <w:tcW w:w="1813" w:type="dxa"/>
           </w:tcPr>
           <w:p>
             <w:pPr>
@@ -2690,7 +2588,7 @@
         </w:tc>
         <w:tc>
           <w:tcPr>
-            <w:tcW w:w="1682" w:type="dxa"/>
+            <w:tcW w:w="1779" w:type="dxa"/>
           </w:tcPr>
           <w:p>
             <w:pPr>
@@ -2716,71 +2614,71 @@
       <w:tr>
         <w:tc>
           <w:tcPr>
-            <w:tcW w:w="2003" w:type="dxa"/>
-          </w:tcPr>
-          <w:p>
-            <w:pPr>
-              <w:pStyle w:val="PlainText"/>
-              <w:spacing w:line="480" w:lineRule="auto"/>
-              <w:rPr>
-                <w:rFonts w:asciiTheme="minorHAnsi" w:hAnsiTheme="minorHAnsi" w:cs="Courier New"/>
-                <w:sz w:val="24"/>
-                <w:szCs w:val="24"/>
-              </w:rPr>
-            </w:pPr>
-          </w:p>
-        </w:tc>
-        <w:tc>
-          <w:tcPr>
-            <w:tcW w:w="1877" w:type="dxa"/>
-          </w:tcPr>
-          <w:p>
-            <w:pPr>
-              <w:pStyle w:val="PlainText"/>
-              <w:spacing w:line="480" w:lineRule="auto"/>
-              <w:rPr>
-                <w:rFonts w:asciiTheme="minorHAnsi" w:hAnsiTheme="minorHAnsi" w:cs="Courier New"/>
-                <w:sz w:val="24"/>
-                <w:szCs w:val="24"/>
-              </w:rPr>
-            </w:pPr>
-          </w:p>
-        </w:tc>
-        <w:tc>
-          <w:tcPr>
-            <w:tcW w:w="1827" w:type="dxa"/>
-          </w:tcPr>
-          <w:p>
-            <w:pPr>
-              <w:pStyle w:val="PlainText"/>
-              <w:spacing w:line="480" w:lineRule="auto"/>
-              <w:rPr>
-                <w:rFonts w:asciiTheme="minorHAnsi" w:hAnsiTheme="minorHAnsi" w:cs="Courier New"/>
-                <w:sz w:val="24"/>
-                <w:szCs w:val="24"/>
-              </w:rPr>
-            </w:pPr>
-          </w:p>
-        </w:tc>
-        <w:tc>
-          <w:tcPr>
-            <w:tcW w:w="1838" w:type="dxa"/>
-          </w:tcPr>
-          <w:p>
-            <w:pPr>
-              <w:pStyle w:val="PlainText"/>
-              <w:spacing w:line="480" w:lineRule="auto"/>
-              <w:rPr>
-                <w:rFonts w:asciiTheme="minorHAnsi" w:hAnsiTheme="minorHAnsi" w:cs="Courier New"/>
-                <w:sz w:val="24"/>
-                <w:szCs w:val="24"/>
-              </w:rPr>
-            </w:pPr>
-          </w:p>
-        </w:tc>
-        <w:tc>
-          <w:tcPr>
-            <w:tcW w:w="1682" w:type="dxa"/>
+            <w:tcW w:w="1986" w:type="dxa"/>
+          </w:tcPr>
+          <w:p>
+            <w:pPr>
+              <w:pStyle w:val="PlainText"/>
+              <w:spacing w:line="480" w:lineRule="auto"/>
+              <w:rPr>
+                <w:rFonts w:asciiTheme="minorHAnsi" w:hAnsiTheme="minorHAnsi" w:cs="Courier New"/>
+                <w:sz w:val="24"/>
+                <w:szCs w:val="24"/>
+              </w:rPr>
+            </w:pPr>
+          </w:p>
+        </w:tc>
+        <w:tc>
+          <w:tcPr>
+            <w:tcW w:w="1851" w:type="dxa"/>
+          </w:tcPr>
+          <w:p>
+            <w:pPr>
+              <w:pStyle w:val="PlainText"/>
+              <w:spacing w:line="480" w:lineRule="auto"/>
+              <w:rPr>
+                <w:rFonts w:asciiTheme="minorHAnsi" w:hAnsiTheme="minorHAnsi" w:cs="Courier New"/>
+                <w:sz w:val="24"/>
+                <w:szCs w:val="24"/>
+              </w:rPr>
+            </w:pPr>
+          </w:p>
+        </w:tc>
+        <w:tc>
+          <w:tcPr>
+            <w:tcW w:w="1798" w:type="dxa"/>
+          </w:tcPr>
+          <w:p>
+            <w:pPr>
+              <w:pStyle w:val="PlainText"/>
+              <w:spacing w:line="480" w:lineRule="auto"/>
+              <w:rPr>
+                <w:rFonts w:asciiTheme="minorHAnsi" w:hAnsiTheme="minorHAnsi" w:cs="Courier New"/>
+                <w:sz w:val="24"/>
+                <w:szCs w:val="24"/>
+              </w:rPr>
+            </w:pPr>
+          </w:p>
+        </w:tc>
+        <w:tc>
+          <w:tcPr>
+            <w:tcW w:w="1813" w:type="dxa"/>
+          </w:tcPr>
+          <w:p>
+            <w:pPr>
+              <w:pStyle w:val="PlainText"/>
+              <w:spacing w:line="480" w:lineRule="auto"/>
+              <w:rPr>
+                <w:rFonts w:asciiTheme="minorHAnsi" w:hAnsiTheme="minorHAnsi" w:cs="Courier New"/>
+                <w:sz w:val="24"/>
+                <w:szCs w:val="24"/>
+              </w:rPr>
+            </w:pPr>
+          </w:p>
+        </w:tc>
+        <w:tc>
+          <w:tcPr>
+            <w:tcW w:w="1779" w:type="dxa"/>
           </w:tcPr>
           <w:p>
             <w:pPr>
@@ -2798,55 +2696,55 @@
       <w:tr>
         <w:tc>
           <w:tcPr>
-            <w:tcW w:w="2003" w:type="dxa"/>
-          </w:tcPr>
-          <w:p>
-            <w:pPr>
-              <w:pStyle w:val="PlainText"/>
-              <w:spacing w:line="480" w:lineRule="auto"/>
-              <w:rPr>
-                <w:rFonts w:asciiTheme="minorHAnsi" w:hAnsiTheme="minorHAnsi" w:cs="Courier New"/>
-                <w:sz w:val="24"/>
-                <w:szCs w:val="24"/>
-              </w:rPr>
-            </w:pPr>
-          </w:p>
-        </w:tc>
-        <w:tc>
-          <w:tcPr>
-            <w:tcW w:w="1877" w:type="dxa"/>
-          </w:tcPr>
-          <w:p>
-            <w:pPr>
-              <w:pStyle w:val="PlainText"/>
-              <w:spacing w:line="480" w:lineRule="auto"/>
-              <w:rPr>
-                <w:rFonts w:asciiTheme="minorHAnsi" w:hAnsiTheme="minorHAnsi" w:cs="Courier New"/>
-                <w:sz w:val="24"/>
-                <w:szCs w:val="24"/>
-              </w:rPr>
-            </w:pPr>
-          </w:p>
-        </w:tc>
-        <w:tc>
-          <w:tcPr>
-            <w:tcW w:w="1827" w:type="dxa"/>
-          </w:tcPr>
-          <w:p>
-            <w:pPr>
-              <w:pStyle w:val="PlainText"/>
-              <w:spacing w:line="480" w:lineRule="auto"/>
-              <w:rPr>
-                <w:rFonts w:asciiTheme="minorHAnsi" w:hAnsiTheme="minorHAnsi" w:cs="Courier New"/>
-                <w:sz w:val="24"/>
-                <w:szCs w:val="24"/>
-              </w:rPr>
-            </w:pPr>
-          </w:p>
-        </w:tc>
-        <w:tc>
-          <w:tcPr>
-            <w:tcW w:w="1838" w:type="dxa"/>
+            <w:tcW w:w="1986" w:type="dxa"/>
+          </w:tcPr>
+          <w:p>
+            <w:pPr>
+              <w:pStyle w:val="PlainText"/>
+              <w:spacing w:line="480" w:lineRule="auto"/>
+              <w:rPr>
+                <w:rFonts w:asciiTheme="minorHAnsi" w:hAnsiTheme="minorHAnsi" w:cs="Courier New"/>
+                <w:sz w:val="24"/>
+                <w:szCs w:val="24"/>
+              </w:rPr>
+            </w:pPr>
+          </w:p>
+        </w:tc>
+        <w:tc>
+          <w:tcPr>
+            <w:tcW w:w="1851" w:type="dxa"/>
+          </w:tcPr>
+          <w:p>
+            <w:pPr>
+              <w:pStyle w:val="PlainText"/>
+              <w:spacing w:line="480" w:lineRule="auto"/>
+              <w:rPr>
+                <w:rFonts w:asciiTheme="minorHAnsi" w:hAnsiTheme="minorHAnsi" w:cs="Courier New"/>
+                <w:sz w:val="24"/>
+                <w:szCs w:val="24"/>
+              </w:rPr>
+            </w:pPr>
+          </w:p>
+        </w:tc>
+        <w:tc>
+          <w:tcPr>
+            <w:tcW w:w="1798" w:type="dxa"/>
+          </w:tcPr>
+          <w:p>
+            <w:pPr>
+              <w:pStyle w:val="PlainText"/>
+              <w:spacing w:line="480" w:lineRule="auto"/>
+              <w:rPr>
+                <w:rFonts w:asciiTheme="minorHAnsi" w:hAnsiTheme="minorHAnsi" w:cs="Courier New"/>
+                <w:sz w:val="24"/>
+                <w:szCs w:val="24"/>
+              </w:rPr>
+            </w:pPr>
+          </w:p>
+        </w:tc>
+        <w:tc>
+          <w:tcPr>
+            <w:tcW w:w="1813" w:type="dxa"/>
           </w:tcPr>
           <w:p>
             <w:pPr>
@@ -2870,7 +2768,7 @@
         </w:tc>
         <w:tc>
           <w:tcPr>
-            <w:tcW w:w="1682" w:type="dxa"/>
+            <w:tcW w:w="1779" w:type="dxa"/>
           </w:tcPr>
           <w:p>
             <w:pPr>
@@ -2900,6 +2798,27 @@
       <w:pPr>
         <w:pStyle w:val="PlainText"/>
         <w:spacing w:line="480" w:lineRule="auto"/>
+        <w:jc w:val="center"/>
+        <w:rPr>
+          <w:rFonts w:asciiTheme="minorHAnsi" w:hAnsiTheme="minorHAnsi" w:cs="Courier New"/>
+          <w:sz w:val="24"/>
+          <w:szCs w:val="24"/>
+        </w:rPr>
+      </w:pPr>
+      <w:r>
+        <w:rPr>
+          <w:rFonts w:asciiTheme="minorHAnsi" w:hAnsiTheme="minorHAnsi" w:cs="Courier New"/>
+          <w:sz w:val="24"/>
+          <w:szCs w:val="24"/>
+        </w:rPr>
+        <w:t>Figure 2</w:t>
+      </w:r>
+    </w:p>
+    <w:p>
+      <w:pPr>
+        <w:pStyle w:val="PlainText"/>
+        <w:spacing w:line="480" w:lineRule="auto"/>
+        <w:jc w:val="center"/>
         <w:rPr>
           <w:rFonts w:asciiTheme="minorHAnsi" w:hAnsiTheme="minorHAnsi" w:cs="Courier New"/>
           <w:sz w:val="24"/>
@@ -3502,17 +3421,27 @@
       <w:pPr>
         <w:pStyle w:val="PlainText"/>
         <w:spacing w:line="480" w:lineRule="auto"/>
-        <w:rPr>
-          <w:rFonts w:asciiTheme="minorHAnsi" w:hAnsiTheme="minorHAnsi" w:cs="Courier New"/>
-          <w:sz w:val="24"/>
-          <w:szCs w:val="24"/>
-        </w:rPr>
-      </w:pPr>
-    </w:p>
-    <w:p>
-      <w:pPr>
-        <w:pStyle w:val="PlainText"/>
-        <w:spacing w:line="480" w:lineRule="auto"/>
+        <w:jc w:val="center"/>
+        <w:rPr>
+          <w:rFonts w:asciiTheme="minorHAnsi" w:hAnsiTheme="minorHAnsi" w:cs="Courier New"/>
+          <w:sz w:val="24"/>
+          <w:szCs w:val="24"/>
+        </w:rPr>
+      </w:pPr>
+      <w:r>
+        <w:rPr>
+          <w:rFonts w:asciiTheme="minorHAnsi" w:hAnsiTheme="minorHAnsi" w:cs="Courier New"/>
+          <w:sz w:val="24"/>
+          <w:szCs w:val="24"/>
+        </w:rPr>
+        <w:t>Figure 3</w:t>
+      </w:r>
+    </w:p>
+    <w:p>
+      <w:pPr>
+        <w:pStyle w:val="PlainText"/>
+        <w:spacing w:line="480" w:lineRule="auto"/>
+        <w:jc w:val="center"/>
         <w:rPr>
           <w:rFonts w:asciiTheme="minorHAnsi" w:hAnsiTheme="minorHAnsi" w:cs="Courier New"/>
           <w:sz w:val="24"/>
@@ -3632,70 +3561,6 @@
           <w:szCs w:val="24"/>
         </w:rPr>
       </w:pPr>
-      <w:r>
-        <w:rPr>
-          <w:rFonts w:asciiTheme="minorHAnsi" w:hAnsiTheme="minorHAnsi" w:cs="Courier New"/>
-          <w:sz w:val="24"/>
-          <w:szCs w:val="24"/>
-        </w:rPr>
-        <w:t>•</w:t>
-      </w:r>
-      <w:r>
-        <w:rPr>
-          <w:rFonts w:asciiTheme="minorHAnsi" w:hAnsiTheme="minorHAnsi" w:cs="Courier New"/>
-          <w:sz w:val="24"/>
-          <w:szCs w:val="24"/>
-        </w:rPr>
-        <w:tab/>
-        <w:t>(10) Justify and explain your UI/UX design choices fo</w:t>
-      </w:r>
-      <w:r>
-        <w:rPr>
-          <w:rFonts w:asciiTheme="minorHAnsi" w:hAnsiTheme="minorHAnsi" w:cs="Courier New"/>
-          <w:sz w:val="24"/>
-          <w:szCs w:val="24"/>
-        </w:rPr>
-        <w:t>r each page in your application</w:t>
-      </w:r>
-    </w:p>
-    <w:p>
-      <w:pPr>
-        <w:pStyle w:val="PlainText"/>
-        <w:spacing w:line="480" w:lineRule="auto"/>
-        <w:rPr>
-          <w:rFonts w:asciiTheme="minorHAnsi" w:hAnsiTheme="minorHAnsi" w:cs="Courier New"/>
-          <w:sz w:val="24"/>
-          <w:szCs w:val="24"/>
-        </w:rPr>
-      </w:pPr>
-      <w:r>
-        <w:rPr>
-          <w:rFonts w:asciiTheme="minorHAnsi" w:hAnsiTheme="minorHAnsi" w:cs="Courier New"/>
-          <w:sz w:val="24"/>
-          <w:szCs w:val="24"/>
-        </w:rPr>
-        <w:t></w:t>
-      </w:r>
-      <w:r>
-        <w:rPr>
-          <w:rFonts w:asciiTheme="minorHAnsi" w:hAnsiTheme="minorHAnsi" w:cs="Courier New"/>
-          <w:sz w:val="24"/>
-          <w:szCs w:val="24"/>
-        </w:rPr>
-        <w:tab/>
-        <w:t>Based on ideas learned in ITMD 434/362</w:t>
-      </w:r>
-    </w:p>
-    <w:p>
-      <w:pPr>
-        <w:pStyle w:val="PlainText"/>
-        <w:spacing w:line="480" w:lineRule="auto"/>
-        <w:rPr>
-          <w:rFonts w:asciiTheme="minorHAnsi" w:hAnsiTheme="minorHAnsi" w:cs="Courier New"/>
-          <w:sz w:val="24"/>
-          <w:szCs w:val="24"/>
-        </w:rPr>
-      </w:pPr>
     </w:p>
     <w:p>
       <w:pPr>
@@ -3721,33 +3586,15 @@
           <w:sz w:val="24"/>
           <w:szCs w:val="24"/>
         </w:rPr>
-        <w:t xml:space="preserve"> (DO THIS SETH)</w:t>
-      </w:r>
-      <w:r>
-        <w:rPr>
-          <w:rFonts w:asciiTheme="minorHAnsi" w:hAnsiTheme="minorHAnsi" w:cs="Courier New"/>
-          <w:sz w:val="24"/>
-          <w:szCs w:val="24"/>
-        </w:rPr>
-        <w:t xml:space="preserve"> as taught by Karl </w:t>
-      </w:r>
-      <w:proofErr w:type="spellStart"/>
-      <w:r>
-        <w:rPr>
-          <w:rFonts w:asciiTheme="minorHAnsi" w:hAnsiTheme="minorHAnsi" w:cs="Courier New"/>
-          <w:sz w:val="24"/>
-          <w:szCs w:val="24"/>
-        </w:rPr>
-        <w:t>Stolley</w:t>
-      </w:r>
-      <w:proofErr w:type="spellEnd"/>
-      <w:r>
-        <w:rPr>
-          <w:rFonts w:asciiTheme="minorHAnsi" w:hAnsiTheme="minorHAnsi" w:cs="Courier New"/>
-          <w:sz w:val="24"/>
-          <w:szCs w:val="24"/>
-        </w:rPr>
-        <w:t xml:space="preserve"> in Human-Computer Interaction</w:t>
+        <w:t xml:space="preserve"> </w:t>
+      </w:r>
+      <w:r>
+        <w:rPr>
+          <w:rFonts w:asciiTheme="minorHAnsi" w:hAnsiTheme="minorHAnsi" w:cs="Courier New"/>
+          <w:sz w:val="24"/>
+          <w:szCs w:val="24"/>
+        </w:rPr>
+        <w:t>as taught by Karl Stolley in Human-Computer Interaction</w:t>
       </w:r>
       <w:r>
         <w:rPr>
@@ -3771,37 +3618,21 @@
           <w:sz w:val="24"/>
           <w:szCs w:val="24"/>
         </w:rPr>
-        <w:t xml:space="preserve">ection Illinois Tech. To make sure the interface was readable, a transparent dark background overlays the photo in our background. </w:t>
-      </w:r>
-      <w:proofErr w:type="spellStart"/>
-      <w:r>
-        <w:rPr>
-          <w:rFonts w:asciiTheme="minorHAnsi" w:hAnsiTheme="minorHAnsi" w:cs="Courier New"/>
-          <w:sz w:val="24"/>
-          <w:szCs w:val="24"/>
-        </w:rPr>
-        <w:t>Rgba</w:t>
-      </w:r>
-      <w:proofErr w:type="spellEnd"/>
-      <w:r>
-        <w:rPr>
-          <w:rFonts w:asciiTheme="minorHAnsi" w:hAnsiTheme="minorHAnsi" w:cs="Courier New"/>
-          <w:sz w:val="24"/>
-          <w:szCs w:val="24"/>
-        </w:rPr>
-        <w:t xml:space="preserve"> CSS values were used for this effect.</w:t>
-      </w:r>
-    </w:p>
-    <w:p>
-      <w:pPr>
-        <w:pStyle w:val="PlainText"/>
-        <w:spacing w:line="480" w:lineRule="auto"/>
-        <w:rPr>
-          <w:rFonts w:asciiTheme="minorHAnsi" w:hAnsiTheme="minorHAnsi" w:cs="Courier New"/>
-          <w:sz w:val="24"/>
-          <w:szCs w:val="24"/>
-        </w:rPr>
-      </w:pPr>
+        <w:t>ection Illinois Tech. To make sure the interface was readable, a transparent dark background overlays the photo in our background. Rgba CSS values were used for this effect.</w:t>
+      </w:r>
+    </w:p>
+    <w:p>
+      <w:pPr>
+        <w:pStyle w:val="PlainText"/>
+        <w:spacing w:line="480" w:lineRule="auto"/>
+        <w:rPr>
+          <w:rFonts w:asciiTheme="minorHAnsi" w:hAnsiTheme="minorHAnsi" w:cs="Courier New"/>
+          <w:sz w:val="24"/>
+          <w:szCs w:val="24"/>
+        </w:rPr>
+      </w:pPr>
+      <w:bookmarkStart w:id="0" w:name="_GoBack"/>
+      <w:bookmarkEnd w:id="0"/>
     </w:p>
     <w:p>
       <w:pPr>
@@ -3928,6 +3759,7 @@
           <w:sz w:val="24"/>
           <w:szCs w:val="24"/>
         </w:rPr>
+        <w:lastRenderedPageBreak/>
         <w:t xml:space="preserve">We are using a eucalyptus machines to run a Jenkins CI Server as well a Production machine running the LAMP stack. </w:t>
       </w:r>
     </w:p>
@@ -3985,7 +3817,6 @@
           <w:sz w:val="24"/>
           <w:szCs w:val="24"/>
         </w:rPr>
-        <w:lastRenderedPageBreak/>
         <w:cr/>
       </w:r>
     </w:p>
@@ -4005,25 +3836,7 @@
           <w:sz w:val="24"/>
           <w:szCs w:val="24"/>
         </w:rPr>
-        <w:t xml:space="preserve">We are using </w:t>
-      </w:r>
-      <w:proofErr w:type="spellStart"/>
-      <w:r>
-        <w:rPr>
-          <w:rFonts w:asciiTheme="minorHAnsi" w:hAnsiTheme="minorHAnsi" w:cs="Courier New"/>
-          <w:sz w:val="24"/>
-          <w:szCs w:val="24"/>
-        </w:rPr>
-        <w:t>Phing</w:t>
-      </w:r>
-      <w:proofErr w:type="spellEnd"/>
-      <w:r>
-        <w:rPr>
-          <w:rFonts w:asciiTheme="minorHAnsi" w:hAnsiTheme="minorHAnsi" w:cs="Courier New"/>
-          <w:sz w:val="24"/>
-          <w:szCs w:val="24"/>
-        </w:rPr>
-        <w:t xml:space="preserve"> to lint the PHP code</w:t>
+        <w:t>We are using Phing to lint the PHP code</w:t>
       </w:r>
     </w:p>
     <w:p>
@@ -4318,6 +4131,7 @@
           <w:sz w:val="24"/>
           <w:szCs w:val="24"/>
         </w:rPr>
+        <w:lastRenderedPageBreak/>
         <w:t xml:space="preserve"> </w:t>
       </w:r>
     </w:p>
@@ -4406,35 +4220,7 @@
           <w:szCs w:val="24"/>
         </w:rPr>
         <w:tab/>
-        <w:t xml:space="preserve">Must have operational </w:t>
-      </w:r>
-      <w:proofErr w:type="gramStart"/>
-      <w:r>
-        <w:rPr>
-          <w:rFonts w:asciiTheme="minorHAnsi" w:hAnsiTheme="minorHAnsi" w:cs="Courier New"/>
-          <w:sz w:val="24"/>
-          <w:szCs w:val="24"/>
-        </w:rPr>
-        <w:t>introspectio</w:t>
-      </w:r>
-      <w:bookmarkStart w:id="0" w:name="_GoBack"/>
-      <w:bookmarkEnd w:id="0"/>
-      <w:r>
-        <w:rPr>
-          <w:rFonts w:asciiTheme="minorHAnsi" w:hAnsiTheme="minorHAnsi" w:cs="Courier New"/>
-          <w:sz w:val="24"/>
-          <w:szCs w:val="24"/>
-        </w:rPr>
-        <w:t>n  (</w:t>
-      </w:r>
-      <w:proofErr w:type="gramEnd"/>
-      <w:r>
-        <w:rPr>
-          <w:rFonts w:asciiTheme="minorHAnsi" w:hAnsiTheme="minorHAnsi" w:cs="Courier New"/>
-          <w:sz w:val="24"/>
-          <w:szCs w:val="24"/>
-        </w:rPr>
-        <w:t>Infrastructure)</w:t>
+        <w:t>Must have operational introspection  (Infrastructure)</w:t>
       </w:r>
     </w:p>
     <w:p>
@@ -4630,6 +4416,7 @@
           <w:sz w:val="24"/>
           <w:szCs w:val="24"/>
         </w:rPr>
+        <w:lastRenderedPageBreak/>
         <w:t xml:space="preserve"> </w:t>
       </w:r>
     </w:p>
@@ -4705,7 +4492,6 @@
           <w:sz w:val="24"/>
           <w:szCs w:val="24"/>
         </w:rPr>
-        <w:lastRenderedPageBreak/>
         <w:t>o</w:t>
       </w:r>
       <w:r>
@@ -4828,25 +4614,7 @@
           <w:szCs w:val="24"/>
         </w:rPr>
         <w:tab/>
-        <w:t xml:space="preserve">(47) Must prove that system is SQL injection and OS is secure (firewall ports and </w:t>
-      </w:r>
-      <w:proofErr w:type="spellStart"/>
-      <w:r>
-        <w:rPr>
-          <w:rFonts w:asciiTheme="minorHAnsi" w:hAnsiTheme="minorHAnsi" w:cs="Courier New"/>
-          <w:sz w:val="24"/>
-          <w:szCs w:val="24"/>
-        </w:rPr>
-        <w:t>uname</w:t>
-      </w:r>
-      <w:proofErr w:type="spellEnd"/>
-      <w:r>
-        <w:rPr>
-          <w:rFonts w:asciiTheme="minorHAnsi" w:hAnsiTheme="minorHAnsi" w:cs="Courier New"/>
-          <w:sz w:val="24"/>
-          <w:szCs w:val="24"/>
-        </w:rPr>
-        <w:t>/passwords)</w:t>
+        <w:t>(47) Must prove that system is SQL injection and OS is secure (firewall ports and uname/passwords)</w:t>
       </w:r>
     </w:p>
     <w:p>
@@ -5011,13 +4779,8 @@
     <w:pPr>
       <w:pStyle w:val="Header"/>
     </w:pPr>
-    <w:proofErr w:type="spellStart"/>
     <w:r>
-      <w:t>iRL</w:t>
-    </w:r>
-    <w:proofErr w:type="spellEnd"/>
-    <w:r>
-      <w:t>: In Real Life</w:t>
+      <w:t>iRL: In Real Life</w:t>
     </w:r>
   </w:p>
   <w:p>
@@ -5035,15 +4798,7 @@
       <w:pStyle w:val="Header"/>
     </w:pPr>
     <w:r>
-      <w:t xml:space="preserve">RUNNING HEAD: </w:t>
-    </w:r>
-    <w:proofErr w:type="spellStart"/>
-    <w:r>
-      <w:t>iRL</w:t>
-    </w:r>
-    <w:proofErr w:type="spellEnd"/>
-    <w:r>
-      <w:t>: In Real Life</w:t>
+      <w:t>RUNNING HEAD: iRL: In Real Life</w:t>
     </w:r>
   </w:p>
   <w:p>

</xml_diff>

<commit_message>
Added Brian's text editor of choice.
</commit_message>
<xml_diff>
--- a/finalpaper.docx
+++ b/finalpaper.docx
@@ -1,6 +1,6 @@
 
 <file path=word/document.xml><?xml version="1.0" encoding="utf-8"?>
-<w:document xmlns:wpc="http://schemas.microsoft.com/office/word/2010/wordprocessingCanvas" xmlns:cx="http://schemas.microsoft.com/office/drawing/2014/chartex" xmlns:cx1="http://schemas.microsoft.com/office/drawing/2015/9/8/chartex" xmlns:cx2="http://schemas.microsoft.com/office/drawing/2015/10/21/chartex" xmlns:mc="http://schemas.openxmlformats.org/markup-compatibility/2006" xmlns:o="urn:schemas-microsoft-com:office:office" xmlns:r="http://schemas.openxmlformats.org/officeDocument/2006/relationships" xmlns:m="http://schemas.openxmlformats.org/officeDocument/2006/math" xmlns:v="urn:schemas-microsoft-com:vml" xmlns:wp14="http://schemas.microsoft.com/office/word/2010/wordprocessingDrawing" xmlns:wp="http://schemas.openxmlformats.org/drawingml/2006/wordprocessingDrawing" xmlns:w10="urn:schemas-microsoft-com:office:word" xmlns:w="http://schemas.openxmlformats.org/wordprocessingml/2006/main" xmlns:w14="http://schemas.microsoft.com/office/word/2010/wordml" xmlns:w15="http://schemas.microsoft.com/office/word/2012/wordml" xmlns:w16se="http://schemas.microsoft.com/office/word/2015/wordml/symex" xmlns:wpg="http://schemas.microsoft.com/office/word/2010/wordprocessingGroup" xmlns:wpi="http://schemas.microsoft.com/office/word/2010/wordprocessingInk" xmlns:wne="http://schemas.microsoft.com/office/word/2006/wordml" xmlns:wps="http://schemas.microsoft.com/office/word/2010/wordprocessingShape" mc:Ignorable="w14 w15 w16se wp14">
+<w:document xmlns:wpc="http://schemas.microsoft.com/office/word/2010/wordprocessingCanvas" xmlns:cx="http://schemas.microsoft.com/office/drawing/2014/chartex" xmlns:cx1="http://schemas.microsoft.com/office/drawing/2015/9/8/chartex" xmlns:mc="http://schemas.openxmlformats.org/markup-compatibility/2006" xmlns:o="urn:schemas-microsoft-com:office:office" xmlns:r="http://schemas.openxmlformats.org/officeDocument/2006/relationships" xmlns:m="http://schemas.openxmlformats.org/officeDocument/2006/math" xmlns:v="urn:schemas-microsoft-com:vml" xmlns:wp14="http://schemas.microsoft.com/office/word/2010/wordprocessingDrawing" xmlns:wp="http://schemas.openxmlformats.org/drawingml/2006/wordprocessingDrawing" xmlns:w10="urn:schemas-microsoft-com:office:word" xmlns:w="http://schemas.openxmlformats.org/wordprocessingml/2006/main" xmlns:w14="http://schemas.microsoft.com/office/word/2010/wordml" xmlns:w15="http://schemas.microsoft.com/office/word/2012/wordml" xmlns:w16se="http://schemas.microsoft.com/office/word/2015/wordml/symex" xmlns:wpg="http://schemas.microsoft.com/office/word/2010/wordprocessingGroup" xmlns:wpi="http://schemas.microsoft.com/office/word/2010/wordprocessingInk" xmlns:wne="http://schemas.microsoft.com/office/word/2006/wordml" xmlns:wps="http://schemas.microsoft.com/office/word/2010/wordprocessingShape" mc:Ignorable="w14 w15 w16se wp14">
   <w:body>
     <w:p>
       <w:pPr>
@@ -622,35 +622,25 @@
           <w:szCs w:val="72"/>
         </w:rPr>
       </w:pPr>
-      <w:proofErr w:type="spellStart"/>
       <w:r>
         <w:rPr>
           <w:rFonts w:asciiTheme="minorHAnsi" w:hAnsiTheme="minorHAnsi" w:cs="Courier New"/>
           <w:sz w:val="72"/>
           <w:szCs w:val="72"/>
         </w:rPr>
-        <w:t>iRL</w:t>
-      </w:r>
-      <w:proofErr w:type="spellEnd"/>
-      <w:r>
+        <w:t>iRL: In Real Life</w:t>
+      </w:r>
+    </w:p>
+    <w:p>
+      <w:pPr>
+        <w:pStyle w:val="PlainText"/>
+        <w:spacing w:line="480" w:lineRule="auto"/>
+        <w:jc w:val="center"/>
         <w:rPr>
           <w:rFonts w:asciiTheme="minorHAnsi" w:hAnsiTheme="minorHAnsi" w:cs="Courier New"/>
           <w:sz w:val="72"/>
           <w:szCs w:val="72"/>
         </w:rPr>
-        <w:t>: In Real Life</w:t>
-      </w:r>
-    </w:p>
-    <w:p>
-      <w:pPr>
-        <w:pStyle w:val="PlainText"/>
-        <w:spacing w:line="480" w:lineRule="auto"/>
-        <w:jc w:val="center"/>
-        <w:rPr>
-          <w:rFonts w:asciiTheme="minorHAnsi" w:hAnsiTheme="minorHAnsi" w:cs="Courier New"/>
-          <w:sz w:val="72"/>
-          <w:szCs w:val="72"/>
-        </w:rPr>
       </w:pPr>
       <w:r>
         <w:rPr>
@@ -698,61 +688,7 @@
           <w:sz w:val="24"/>
           <w:szCs w:val="24"/>
         </w:rPr>
-        <w:t xml:space="preserve">Seth Carpenter, Brian </w:t>
-      </w:r>
-      <w:proofErr w:type="spellStart"/>
-      <w:r>
-        <w:rPr>
-          <w:rFonts w:asciiTheme="minorHAnsi" w:hAnsiTheme="minorHAnsi" w:cs="Courier New"/>
-          <w:sz w:val="24"/>
-          <w:szCs w:val="24"/>
-        </w:rPr>
-        <w:t>Semaru</w:t>
-      </w:r>
-      <w:proofErr w:type="spellEnd"/>
-      <w:r>
-        <w:rPr>
-          <w:rFonts w:asciiTheme="minorHAnsi" w:hAnsiTheme="minorHAnsi" w:cs="Courier New"/>
-          <w:sz w:val="24"/>
-          <w:szCs w:val="24"/>
-        </w:rPr>
-        <w:t xml:space="preserve">, </w:t>
-      </w:r>
-      <w:proofErr w:type="spellStart"/>
-      <w:r>
-        <w:rPr>
-          <w:rFonts w:asciiTheme="minorHAnsi" w:hAnsiTheme="minorHAnsi" w:cs="Courier New"/>
-          <w:sz w:val="24"/>
-          <w:szCs w:val="24"/>
-        </w:rPr>
-        <w:t>Jigar</w:t>
-      </w:r>
-      <w:proofErr w:type="spellEnd"/>
-      <w:r>
-        <w:rPr>
-          <w:rFonts w:asciiTheme="minorHAnsi" w:hAnsiTheme="minorHAnsi" w:cs="Courier New"/>
-          <w:sz w:val="24"/>
-          <w:szCs w:val="24"/>
-        </w:rPr>
-        <w:t xml:space="preserve"> Patel, </w:t>
-      </w:r>
-      <w:proofErr w:type="spellStart"/>
-      <w:r>
-        <w:rPr>
-          <w:rFonts w:asciiTheme="minorHAnsi" w:hAnsiTheme="minorHAnsi" w:cs="Courier New"/>
-          <w:sz w:val="24"/>
-          <w:szCs w:val="24"/>
-        </w:rPr>
-        <w:t>Shreyank</w:t>
-      </w:r>
-      <w:proofErr w:type="spellEnd"/>
-      <w:r>
-        <w:rPr>
-          <w:rFonts w:asciiTheme="minorHAnsi" w:hAnsiTheme="minorHAnsi" w:cs="Courier New"/>
-          <w:sz w:val="24"/>
-          <w:szCs w:val="24"/>
-        </w:rPr>
-        <w:t xml:space="preserve"> Patel, Prayag Patel</w:t>
+        <w:t>Seth Carpenter, Brian Semaru, Jigar Patel, Shreyank Patel, Prayag Patel</w:t>
       </w:r>
     </w:p>
     <w:p>
@@ -1358,51 +1294,15 @@
           <w:sz w:val="24"/>
           <w:szCs w:val="24"/>
         </w:rPr>
-        <w:t xml:space="preserve">We chose PHP because it plays well with </w:t>
-      </w:r>
-      <w:proofErr w:type="spellStart"/>
-      <w:r>
-        <w:rPr>
-          <w:rFonts w:asciiTheme="minorHAnsi" w:hAnsiTheme="minorHAnsi" w:cs="Courier New"/>
-          <w:sz w:val="24"/>
-          <w:szCs w:val="24"/>
-        </w:rPr>
-        <w:t>mySQL</w:t>
-      </w:r>
-      <w:proofErr w:type="spellEnd"/>
-      <w:r>
-        <w:rPr>
-          <w:rFonts w:asciiTheme="minorHAnsi" w:hAnsiTheme="minorHAnsi" w:cs="Courier New"/>
-          <w:sz w:val="24"/>
-          <w:szCs w:val="24"/>
-        </w:rPr>
-        <w:t xml:space="preserve"> and i</w:t>
-      </w:r>
-      <w:r>
-        <w:rPr>
-          <w:rFonts w:asciiTheme="minorHAnsi" w:hAnsiTheme="minorHAnsi" w:cs="Courier New"/>
-          <w:sz w:val="24"/>
-          <w:szCs w:val="24"/>
-        </w:rPr>
-        <w:t xml:space="preserve">s good for processing form data. Also, our teammate, </w:t>
-      </w:r>
-      <w:proofErr w:type="spellStart"/>
-      <w:r>
-        <w:rPr>
-          <w:rFonts w:asciiTheme="minorHAnsi" w:hAnsiTheme="minorHAnsi" w:cs="Courier New"/>
-          <w:sz w:val="24"/>
-          <w:szCs w:val="24"/>
-        </w:rPr>
-        <w:t>Jigar</w:t>
-      </w:r>
-      <w:proofErr w:type="spellEnd"/>
-      <w:r>
-        <w:rPr>
-          <w:rFonts w:asciiTheme="minorHAnsi" w:hAnsiTheme="minorHAnsi" w:cs="Courier New"/>
-          <w:sz w:val="24"/>
-          <w:szCs w:val="24"/>
-        </w:rPr>
-        <w:t xml:space="preserve"> had experience with PHP from his internship at AT&amp;T.</w:t>
+        <w:t>We chose PHP because it plays well with mySQL and i</w:t>
+      </w:r>
+      <w:r>
+        <w:rPr>
+          <w:rFonts w:asciiTheme="minorHAnsi" w:hAnsiTheme="minorHAnsi" w:cs="Courier New"/>
+          <w:sz w:val="24"/>
+          <w:szCs w:val="24"/>
+        </w:rPr>
+        <w:t>s good for processing form data. Also, our teammate, Jigar had experience with PHP from his internship at AT&amp;T.</w:t>
       </w:r>
     </w:p>
     <w:p>
@@ -1510,7 +1410,7 @@
         <w:pStyle w:val="PlainText"/>
         <w:spacing w:line="480" w:lineRule="auto"/>
         <w:rPr>
-          <w:rFonts w:asciiTheme="minorHAnsi" w:hAnsiTheme="minorHAnsi" w:cs="Courier New"/>
+          <w:rFonts w:asciiTheme="minorHAnsi" w:hAnsiTheme="minorHAnsi"/>
           <w:sz w:val="24"/>
           <w:szCs w:val="24"/>
         </w:rPr>
@@ -1544,6 +1444,25 @@
       </w:pPr>
       <w:r>
         <w:rPr>
+          <w:rFonts w:asciiTheme="minorHAnsi" w:hAnsiTheme="minorHAnsi"/>
+          <w:sz w:val="24"/>
+          <w:szCs w:val="24"/>
+        </w:rPr>
+        <w:t>Brian used Notepad++ v6.9 because he is too stubborn to learn a new text editor (you don’t want to know how long he used “edit.exe” before he switched to Notepad++!)</w:t>
+      </w:r>
+    </w:p>
+    <w:p>
+      <w:pPr>
+        <w:pStyle w:val="PlainText"/>
+        <w:spacing w:line="480" w:lineRule="auto"/>
+        <w:rPr>
+          <w:rFonts w:asciiTheme="minorHAnsi" w:hAnsiTheme="minorHAnsi" w:cs="Courier New"/>
+          <w:sz w:val="24"/>
+          <w:szCs w:val="24"/>
+        </w:rPr>
+      </w:pPr>
+      <w:r>
+        <w:rPr>
           <w:rFonts w:asciiTheme="minorHAnsi" w:hAnsiTheme="minorHAnsi" w:cs="Courier New"/>
           <w:sz w:val="24"/>
           <w:szCs w:val="24"/>
@@ -1607,6 +1526,7 @@
           <w:sz w:val="24"/>
           <w:szCs w:val="24"/>
         </w:rPr>
+        <w:lastRenderedPageBreak/>
         <w:t xml:space="preserve"> </w:t>
       </w:r>
     </w:p>
@@ -3225,6 +3145,7 @@
                 <w:sz w:val="24"/>
                 <w:szCs w:val="24"/>
               </w:rPr>
+              <w:lastRenderedPageBreak/>
               <w:t>Production</w:t>
             </w:r>
           </w:p>
@@ -3613,25 +3534,17 @@
           <w:sz w:val="24"/>
           <w:szCs w:val="24"/>
         </w:rPr>
-        <w:t xml:space="preserve">as taught by Karl </w:t>
-      </w:r>
-      <w:proofErr w:type="spellStart"/>
-      <w:r>
-        <w:rPr>
-          <w:rFonts w:asciiTheme="minorHAnsi" w:hAnsiTheme="minorHAnsi" w:cs="Courier New"/>
-          <w:sz w:val="24"/>
-          <w:szCs w:val="24"/>
-        </w:rPr>
-        <w:t>Stolley</w:t>
-      </w:r>
-      <w:proofErr w:type="spellEnd"/>
-      <w:r>
-        <w:rPr>
-          <w:rFonts w:asciiTheme="minorHAnsi" w:hAnsiTheme="minorHAnsi" w:cs="Courier New"/>
-          <w:sz w:val="24"/>
-          <w:szCs w:val="24"/>
-        </w:rPr>
-        <w:t xml:space="preserve"> in Human-Computer Interaction</w:t>
+        <w:t xml:space="preserve">as taught by </w:t>
+      </w:r>
+      <w:bookmarkStart w:id="0" w:name="_GoBack"/>
+      <w:bookmarkEnd w:id="0"/>
+      <w:r>
+        <w:rPr>
+          <w:rFonts w:asciiTheme="minorHAnsi" w:hAnsiTheme="minorHAnsi" w:cs="Courier New"/>
+          <w:sz w:val="24"/>
+          <w:szCs w:val="24"/>
+        </w:rPr>
+        <w:t>Karl Stolley in Human-Computer Interaction</w:t>
       </w:r>
       <w:r>
         <w:rPr>
@@ -3655,25 +3568,7 @@
           <w:sz w:val="24"/>
           <w:szCs w:val="24"/>
         </w:rPr>
-        <w:t xml:space="preserve">ection Illinois Tech. To make sure the interface was readable, a transparent dark background overlays the photo in our background. </w:t>
-      </w:r>
-      <w:proofErr w:type="spellStart"/>
-      <w:r>
-        <w:rPr>
-          <w:rFonts w:asciiTheme="minorHAnsi" w:hAnsiTheme="minorHAnsi" w:cs="Courier New"/>
-          <w:sz w:val="24"/>
-          <w:szCs w:val="24"/>
-        </w:rPr>
-        <w:t>Rgba</w:t>
-      </w:r>
-      <w:proofErr w:type="spellEnd"/>
-      <w:r>
-        <w:rPr>
-          <w:rFonts w:asciiTheme="minorHAnsi" w:hAnsiTheme="minorHAnsi" w:cs="Courier New"/>
-          <w:sz w:val="24"/>
-          <w:szCs w:val="24"/>
-        </w:rPr>
-        <w:t xml:space="preserve"> CSS values were used for this effect.</w:t>
+        <w:t>ection Illinois Tech. To make sure the interface was readable, a transparent dark background overlays the photo in our background. Rgba CSS values were used for this effect.</w:t>
       </w:r>
     </w:p>
     <w:p>
@@ -3878,7 +3773,6 @@
           <w:sz w:val="24"/>
           <w:szCs w:val="24"/>
         </w:rPr>
-        <w:lastRenderedPageBreak/>
         <w:cr/>
       </w:r>
     </w:p>
@@ -3898,25 +3792,7 @@
           <w:sz w:val="24"/>
           <w:szCs w:val="24"/>
         </w:rPr>
-        <w:t xml:space="preserve">We are using </w:t>
-      </w:r>
-      <w:proofErr w:type="spellStart"/>
-      <w:r>
-        <w:rPr>
-          <w:rFonts w:asciiTheme="minorHAnsi" w:hAnsiTheme="minorHAnsi" w:cs="Courier New"/>
-          <w:sz w:val="24"/>
-          <w:szCs w:val="24"/>
-        </w:rPr>
-        <w:t>Phing</w:t>
-      </w:r>
-      <w:proofErr w:type="spellEnd"/>
-      <w:r>
-        <w:rPr>
-          <w:rFonts w:asciiTheme="minorHAnsi" w:hAnsiTheme="minorHAnsi" w:cs="Courier New"/>
-          <w:sz w:val="24"/>
-          <w:szCs w:val="24"/>
-        </w:rPr>
-        <w:t xml:space="preserve"> to lint the PHP code</w:t>
+        <w:t>We are using Phing to lint the PHP code</w:t>
       </w:r>
     </w:p>
     <w:p>
@@ -4052,6 +3928,7 @@
           <w:sz w:val="24"/>
           <w:szCs w:val="24"/>
         </w:rPr>
+        <w:lastRenderedPageBreak/>
         <w:drawing>
           <wp:inline distT="0" distB="0" distL="0" distR="0" wp14:anchorId="1BE8A927" wp14:editId="47AE00C1">
             <wp:extent cx="5867400" cy="4546600"/>
@@ -4129,7 +4006,6 @@
           <w:sz w:val="24"/>
           <w:szCs w:val="24"/>
         </w:rPr>
-        <w:lastRenderedPageBreak/>
         <w:t>o</w:t>
       </w:r>
       <w:r>
@@ -4292,6 +4168,7 @@
           <w:sz w:val="24"/>
           <w:szCs w:val="24"/>
         </w:rPr>
+        <w:lastRenderedPageBreak/>
         <w:t xml:space="preserve">We decided not to allow anonymous use of the site due to security concerns. At this point, we don’t want people who aren’t affiliated with the University to have access to the information therein. </w:t>
       </w:r>
     </w:p>
@@ -4399,35 +4276,7 @@
           <w:szCs w:val="24"/>
         </w:rPr>
         <w:tab/>
-        <w:t xml:space="preserve">Must have operational </w:t>
-      </w:r>
-      <w:proofErr w:type="gramStart"/>
-      <w:r>
-        <w:rPr>
-          <w:rFonts w:asciiTheme="minorHAnsi" w:hAnsiTheme="minorHAnsi" w:cs="Courier New"/>
-          <w:sz w:val="24"/>
-          <w:szCs w:val="24"/>
-        </w:rPr>
-        <w:t>introspection  (</w:t>
-      </w:r>
-      <w:proofErr w:type="gramEnd"/>
-      <w:r>
-        <w:rPr>
-          <w:rFonts w:asciiTheme="minorHAnsi" w:hAnsiTheme="minorHAnsi" w:cs="Courier New"/>
-          <w:sz w:val="24"/>
-          <w:szCs w:val="24"/>
-        </w:rPr>
-        <w:t>Infr</w:t>
-      </w:r>
-      <w:bookmarkStart w:id="0" w:name="_GoBack"/>
-      <w:bookmarkEnd w:id="0"/>
-      <w:r>
-        <w:rPr>
-          <w:rFonts w:asciiTheme="minorHAnsi" w:hAnsiTheme="minorHAnsi" w:cs="Courier New"/>
-          <w:sz w:val="24"/>
-          <w:szCs w:val="24"/>
-        </w:rPr>
-        <w:t>astructure)</w:t>
+        <w:t>Must have operational introspection  (Infrastructure)</w:t>
       </w:r>
     </w:p>
     <w:p>
@@ -4509,7 +4358,6 @@
           <w:sz w:val="24"/>
           <w:szCs w:val="24"/>
         </w:rPr>
-        <w:lastRenderedPageBreak/>
         <w:t>o</w:t>
       </w:r>
       <w:r>
@@ -4598,7 +4446,16 @@
           <w:sz w:val="24"/>
           <w:szCs w:val="24"/>
         </w:rPr>
-        <w:t xml:space="preserve">We started off the application with 5 test users and added additional test user through CAS authentication for testing purposes. Originally, CAS was only on a test environment so we had those 6 users test with their hawk credentials. Since our goal is a campus wide usage of this application, we will have to work with OTS and get our application live so students can use this platform to come together.  </w:t>
+        <w:t xml:space="preserve">We started off the application with 5 test users and added additional test user through CAS authentication for testing purposes. Originally, CAS was only on a test environment so we had those 6 users test with their hawk credentials. Since our goal is a campus wide usage of this </w:t>
+      </w:r>
+      <w:r>
+        <w:rPr>
+          <w:rFonts w:asciiTheme="minorHAnsi" w:hAnsiTheme="minorHAnsi" w:cs="Courier New"/>
+          <w:sz w:val="24"/>
+          <w:szCs w:val="24"/>
+        </w:rPr>
+        <w:lastRenderedPageBreak/>
+        <w:t xml:space="preserve">application, we will have to work with OTS and get our application live so students can use this platform to come together.  </w:t>
       </w:r>
       <w:r>
         <w:rPr>
@@ -4815,7 +4672,6 @@
           <w:sz w:val="24"/>
           <w:szCs w:val="24"/>
         </w:rPr>
-        <w:lastRenderedPageBreak/>
         <w:t>Security and Testing</w:t>
       </w:r>
     </w:p>
@@ -4863,25 +4719,7 @@
           <w:szCs w:val="24"/>
         </w:rPr>
         <w:tab/>
-        <w:t xml:space="preserve">(47) Must prove that system is SQL injection and OS is secure (firewall ports and </w:t>
-      </w:r>
-      <w:proofErr w:type="spellStart"/>
-      <w:r>
-        <w:rPr>
-          <w:rFonts w:asciiTheme="minorHAnsi" w:hAnsiTheme="minorHAnsi" w:cs="Courier New"/>
-          <w:sz w:val="24"/>
-          <w:szCs w:val="24"/>
-        </w:rPr>
-        <w:t>uname</w:t>
-      </w:r>
-      <w:proofErr w:type="spellEnd"/>
-      <w:r>
-        <w:rPr>
-          <w:rFonts w:asciiTheme="minorHAnsi" w:hAnsiTheme="minorHAnsi" w:cs="Courier New"/>
-          <w:sz w:val="24"/>
-          <w:szCs w:val="24"/>
-        </w:rPr>
-        <w:t>/passwords)</w:t>
+        <w:t>(47) Must prove that system is SQL injection and OS is secure (firewall ports and uname/passwords)</w:t>
       </w:r>
     </w:p>
     <w:p>
@@ -4991,7 +4829,7 @@
 </file>
 
 <file path=word/endnotes.xml><?xml version="1.0" encoding="utf-8"?>
-<w:endnotes xmlns:wpc="http://schemas.microsoft.com/office/word/2010/wordprocessingCanvas" xmlns:cx="http://schemas.microsoft.com/office/drawing/2014/chartex" xmlns:cx1="http://schemas.microsoft.com/office/drawing/2015/9/8/chartex" xmlns:cx2="http://schemas.microsoft.com/office/drawing/2015/10/21/chartex" xmlns:mc="http://schemas.openxmlformats.org/markup-compatibility/2006" xmlns:o="urn:schemas-microsoft-com:office:office" xmlns:r="http://schemas.openxmlformats.org/officeDocument/2006/relationships" xmlns:m="http://schemas.openxmlformats.org/officeDocument/2006/math" xmlns:v="urn:schemas-microsoft-com:vml" xmlns:wp14="http://schemas.microsoft.com/office/word/2010/wordprocessingDrawing" xmlns:wp="http://schemas.openxmlformats.org/drawingml/2006/wordprocessingDrawing" xmlns:w10="urn:schemas-microsoft-com:office:word" xmlns:w="http://schemas.openxmlformats.org/wordprocessingml/2006/main" xmlns:w14="http://schemas.microsoft.com/office/word/2010/wordml" xmlns:w15="http://schemas.microsoft.com/office/word/2012/wordml" xmlns:w16se="http://schemas.microsoft.com/office/word/2015/wordml/symex" xmlns:wpg="http://schemas.microsoft.com/office/word/2010/wordprocessingGroup" xmlns:wpi="http://schemas.microsoft.com/office/word/2010/wordprocessingInk" xmlns:wne="http://schemas.microsoft.com/office/word/2006/wordml" xmlns:wps="http://schemas.microsoft.com/office/word/2010/wordprocessingShape" mc:Ignorable="w14 w15 w16se wp14">
+<w:endnotes xmlns:wpc="http://schemas.microsoft.com/office/word/2010/wordprocessingCanvas" xmlns:cx="http://schemas.microsoft.com/office/drawing/2014/chartex" xmlns:cx1="http://schemas.microsoft.com/office/drawing/2015/9/8/chartex" xmlns:mc="http://schemas.openxmlformats.org/markup-compatibility/2006" xmlns:o="urn:schemas-microsoft-com:office:office" xmlns:r="http://schemas.openxmlformats.org/officeDocument/2006/relationships" xmlns:m="http://schemas.openxmlformats.org/officeDocument/2006/math" xmlns:v="urn:schemas-microsoft-com:vml" xmlns:wp14="http://schemas.microsoft.com/office/word/2010/wordprocessingDrawing" xmlns:wp="http://schemas.openxmlformats.org/drawingml/2006/wordprocessingDrawing" xmlns:w10="urn:schemas-microsoft-com:office:word" xmlns:w="http://schemas.openxmlformats.org/wordprocessingml/2006/main" xmlns:w14="http://schemas.microsoft.com/office/word/2010/wordml" xmlns:w15="http://schemas.microsoft.com/office/word/2012/wordml" xmlns:w16se="http://schemas.microsoft.com/office/word/2015/wordml/symex" xmlns:wpg="http://schemas.microsoft.com/office/word/2010/wordprocessingGroup" xmlns:wpi="http://schemas.microsoft.com/office/word/2010/wordprocessingInk" xmlns:wne="http://schemas.microsoft.com/office/word/2006/wordml" xmlns:wps="http://schemas.microsoft.com/office/word/2010/wordprocessingShape" mc:Ignorable="w14 w15 w16se wp14">
   <w:endnote w:type="separator" w:id="-1">
     <w:p>
       <w:pPr>
@@ -5016,7 +4854,7 @@
 </file>
 
 <file path=word/footnotes.xml><?xml version="1.0" encoding="utf-8"?>
-<w:footnotes xmlns:wpc="http://schemas.microsoft.com/office/word/2010/wordprocessingCanvas" xmlns:cx="http://schemas.microsoft.com/office/drawing/2014/chartex" xmlns:cx1="http://schemas.microsoft.com/office/drawing/2015/9/8/chartex" xmlns:cx2="http://schemas.microsoft.com/office/drawing/2015/10/21/chartex" xmlns:mc="http://schemas.openxmlformats.org/markup-compatibility/2006" xmlns:o="urn:schemas-microsoft-com:office:office" xmlns:r="http://schemas.openxmlformats.org/officeDocument/2006/relationships" xmlns:m="http://schemas.openxmlformats.org/officeDocument/2006/math" xmlns:v="urn:schemas-microsoft-com:vml" xmlns:wp14="http://schemas.microsoft.com/office/word/2010/wordprocessingDrawing" xmlns:wp="http://schemas.openxmlformats.org/drawingml/2006/wordprocessingDrawing" xmlns:w10="urn:schemas-microsoft-com:office:word" xmlns:w="http://schemas.openxmlformats.org/wordprocessingml/2006/main" xmlns:w14="http://schemas.microsoft.com/office/word/2010/wordml" xmlns:w15="http://schemas.microsoft.com/office/word/2012/wordml" xmlns:w16se="http://schemas.microsoft.com/office/word/2015/wordml/symex" xmlns:wpg="http://schemas.microsoft.com/office/word/2010/wordprocessingGroup" xmlns:wpi="http://schemas.microsoft.com/office/word/2010/wordprocessingInk" xmlns:wne="http://schemas.microsoft.com/office/word/2006/wordml" xmlns:wps="http://schemas.microsoft.com/office/word/2010/wordprocessingShape" mc:Ignorable="w14 w15 w16se wp14">
+<w:footnotes xmlns:wpc="http://schemas.microsoft.com/office/word/2010/wordprocessingCanvas" xmlns:cx="http://schemas.microsoft.com/office/drawing/2014/chartex" xmlns:cx1="http://schemas.microsoft.com/office/drawing/2015/9/8/chartex" xmlns:mc="http://schemas.openxmlformats.org/markup-compatibility/2006" xmlns:o="urn:schemas-microsoft-com:office:office" xmlns:r="http://schemas.openxmlformats.org/officeDocument/2006/relationships" xmlns:m="http://schemas.openxmlformats.org/officeDocument/2006/math" xmlns:v="urn:schemas-microsoft-com:vml" xmlns:wp14="http://schemas.microsoft.com/office/word/2010/wordprocessingDrawing" xmlns:wp="http://schemas.openxmlformats.org/drawingml/2006/wordprocessingDrawing" xmlns:w10="urn:schemas-microsoft-com:office:word" xmlns:w="http://schemas.openxmlformats.org/wordprocessingml/2006/main" xmlns:w14="http://schemas.microsoft.com/office/word/2010/wordml" xmlns:w15="http://schemas.microsoft.com/office/word/2012/wordml" xmlns:w16se="http://schemas.microsoft.com/office/word/2015/wordml/symex" xmlns:wpg="http://schemas.microsoft.com/office/word/2010/wordprocessingGroup" xmlns:wpi="http://schemas.microsoft.com/office/word/2010/wordprocessingInk" xmlns:wne="http://schemas.microsoft.com/office/word/2006/wordml" xmlns:wps="http://schemas.microsoft.com/office/word/2010/wordprocessingShape" mc:Ignorable="w14 w15 w16se wp14">
   <w:footnote w:type="separator" w:id="-1">
     <w:p>
       <w:pPr>
@@ -5041,18 +4879,13 @@
 </file>
 
 <file path=word/header1.xml><?xml version="1.0" encoding="utf-8"?>
-<w:hdr xmlns:wpc="http://schemas.microsoft.com/office/word/2010/wordprocessingCanvas" xmlns:cx="http://schemas.microsoft.com/office/drawing/2014/chartex" xmlns:cx1="http://schemas.microsoft.com/office/drawing/2015/9/8/chartex" xmlns:cx2="http://schemas.microsoft.com/office/drawing/2015/10/21/chartex" xmlns:mc="http://schemas.openxmlformats.org/markup-compatibility/2006" xmlns:o="urn:schemas-microsoft-com:office:office" xmlns:r="http://schemas.openxmlformats.org/officeDocument/2006/relationships" xmlns:m="http://schemas.openxmlformats.org/officeDocument/2006/math" xmlns:v="urn:schemas-microsoft-com:vml" xmlns:wp14="http://schemas.microsoft.com/office/word/2010/wordprocessingDrawing" xmlns:wp="http://schemas.openxmlformats.org/drawingml/2006/wordprocessingDrawing" xmlns:w10="urn:schemas-microsoft-com:office:word" xmlns:w="http://schemas.openxmlformats.org/wordprocessingml/2006/main" xmlns:w14="http://schemas.microsoft.com/office/word/2010/wordml" xmlns:w15="http://schemas.microsoft.com/office/word/2012/wordml" xmlns:w16se="http://schemas.microsoft.com/office/word/2015/wordml/symex" xmlns:wpg="http://schemas.microsoft.com/office/word/2010/wordprocessingGroup" xmlns:wpi="http://schemas.microsoft.com/office/word/2010/wordprocessingInk" xmlns:wne="http://schemas.microsoft.com/office/word/2006/wordml" xmlns:wps="http://schemas.microsoft.com/office/word/2010/wordprocessingShape" mc:Ignorable="w14 w15 w16se wp14">
+<w:hdr xmlns:wpc="http://schemas.microsoft.com/office/word/2010/wordprocessingCanvas" xmlns:cx="http://schemas.microsoft.com/office/drawing/2014/chartex" xmlns:cx1="http://schemas.microsoft.com/office/drawing/2015/9/8/chartex" xmlns:mc="http://schemas.openxmlformats.org/markup-compatibility/2006" xmlns:o="urn:schemas-microsoft-com:office:office" xmlns:r="http://schemas.openxmlformats.org/officeDocument/2006/relationships" xmlns:m="http://schemas.openxmlformats.org/officeDocument/2006/math" xmlns:v="urn:schemas-microsoft-com:vml" xmlns:wp14="http://schemas.microsoft.com/office/word/2010/wordprocessingDrawing" xmlns:wp="http://schemas.openxmlformats.org/drawingml/2006/wordprocessingDrawing" xmlns:w10="urn:schemas-microsoft-com:office:word" xmlns:w="http://schemas.openxmlformats.org/wordprocessingml/2006/main" xmlns:w14="http://schemas.microsoft.com/office/word/2010/wordml" xmlns:w15="http://schemas.microsoft.com/office/word/2012/wordml" xmlns:w16se="http://schemas.microsoft.com/office/word/2015/wordml/symex" xmlns:wpg="http://schemas.microsoft.com/office/word/2010/wordprocessingGroup" xmlns:wpi="http://schemas.microsoft.com/office/word/2010/wordprocessingInk" xmlns:wne="http://schemas.microsoft.com/office/word/2006/wordml" xmlns:wps="http://schemas.microsoft.com/office/word/2010/wordprocessingShape" mc:Ignorable="w14 w15 w16se wp14">
   <w:p>
     <w:pPr>
       <w:pStyle w:val="Header"/>
     </w:pPr>
-    <w:proofErr w:type="spellStart"/>
     <w:r>
-      <w:t>iRL</w:t>
-    </w:r>
-    <w:proofErr w:type="spellEnd"/>
-    <w:r>
-      <w:t>: In Real Life</w:t>
+      <w:t>iRL: In Real Life</w:t>
     </w:r>
   </w:p>
   <w:p>
@@ -5064,21 +4897,13 @@
 </file>
 
 <file path=word/header2.xml><?xml version="1.0" encoding="utf-8"?>
-<w:hdr xmlns:wpc="http://schemas.microsoft.com/office/word/2010/wordprocessingCanvas" xmlns:cx="http://schemas.microsoft.com/office/drawing/2014/chartex" xmlns:cx1="http://schemas.microsoft.com/office/drawing/2015/9/8/chartex" xmlns:cx2="http://schemas.microsoft.com/office/drawing/2015/10/21/chartex" xmlns:mc="http://schemas.openxmlformats.org/markup-compatibility/2006" xmlns:o="urn:schemas-microsoft-com:office:office" xmlns:r="http://schemas.openxmlformats.org/officeDocument/2006/relationships" xmlns:m="http://schemas.openxmlformats.org/officeDocument/2006/math" xmlns:v="urn:schemas-microsoft-com:vml" xmlns:wp14="http://schemas.microsoft.com/office/word/2010/wordprocessingDrawing" xmlns:wp="http://schemas.openxmlformats.org/drawingml/2006/wordprocessingDrawing" xmlns:w10="urn:schemas-microsoft-com:office:word" xmlns:w="http://schemas.openxmlformats.org/wordprocessingml/2006/main" xmlns:w14="http://schemas.microsoft.com/office/word/2010/wordml" xmlns:w15="http://schemas.microsoft.com/office/word/2012/wordml" xmlns:w16se="http://schemas.microsoft.com/office/word/2015/wordml/symex" xmlns:wpg="http://schemas.microsoft.com/office/word/2010/wordprocessingGroup" xmlns:wpi="http://schemas.microsoft.com/office/word/2010/wordprocessingInk" xmlns:wne="http://schemas.microsoft.com/office/word/2006/wordml" xmlns:wps="http://schemas.microsoft.com/office/word/2010/wordprocessingShape" mc:Ignorable="w14 w15 w16se wp14">
+<w:hdr xmlns:wpc="http://schemas.microsoft.com/office/word/2010/wordprocessingCanvas" xmlns:cx="http://schemas.microsoft.com/office/drawing/2014/chartex" xmlns:cx1="http://schemas.microsoft.com/office/drawing/2015/9/8/chartex" xmlns:mc="http://schemas.openxmlformats.org/markup-compatibility/2006" xmlns:o="urn:schemas-microsoft-com:office:office" xmlns:r="http://schemas.openxmlformats.org/officeDocument/2006/relationships" xmlns:m="http://schemas.openxmlformats.org/officeDocument/2006/math" xmlns:v="urn:schemas-microsoft-com:vml" xmlns:wp14="http://schemas.microsoft.com/office/word/2010/wordprocessingDrawing" xmlns:wp="http://schemas.openxmlformats.org/drawingml/2006/wordprocessingDrawing" xmlns:w10="urn:schemas-microsoft-com:office:word" xmlns:w="http://schemas.openxmlformats.org/wordprocessingml/2006/main" xmlns:w14="http://schemas.microsoft.com/office/word/2010/wordml" xmlns:w15="http://schemas.microsoft.com/office/word/2012/wordml" xmlns:w16se="http://schemas.microsoft.com/office/word/2015/wordml/symex" xmlns:wpg="http://schemas.microsoft.com/office/word/2010/wordprocessingGroup" xmlns:wpi="http://schemas.microsoft.com/office/word/2010/wordprocessingInk" xmlns:wne="http://schemas.microsoft.com/office/word/2006/wordml" xmlns:wps="http://schemas.microsoft.com/office/word/2010/wordprocessingShape" mc:Ignorable="w14 w15 w16se wp14">
   <w:p>
     <w:pPr>
       <w:pStyle w:val="Header"/>
     </w:pPr>
     <w:r>
-      <w:t xml:space="preserve">RUNNING HEAD: </w:t>
-    </w:r>
-    <w:proofErr w:type="spellStart"/>
-    <w:r>
-      <w:t>iRL</w:t>
-    </w:r>
-    <w:proofErr w:type="spellEnd"/>
-    <w:r>
-      <w:t>: In Real Life</w:t>
+      <w:t>RUNNING HEAD: iRL: In Real Life</w:t>
     </w:r>
   </w:p>
   <w:p>
@@ -5095,7 +4920,7 @@
 </file>
 
 <file path=word/numbering.xml><?xml version="1.0" encoding="utf-8"?>
-<w:numbering xmlns:wpc="http://schemas.microsoft.com/office/word/2010/wordprocessingCanvas" xmlns:cx="http://schemas.microsoft.com/office/drawing/2014/chartex" xmlns:cx1="http://schemas.microsoft.com/office/drawing/2015/9/8/chartex" xmlns:cx2="http://schemas.microsoft.com/office/drawing/2015/10/21/chartex" xmlns:mc="http://schemas.openxmlformats.org/markup-compatibility/2006" xmlns:o="urn:schemas-microsoft-com:office:office" xmlns:r="http://schemas.openxmlformats.org/officeDocument/2006/relationships" xmlns:m="http://schemas.openxmlformats.org/officeDocument/2006/math" xmlns:v="urn:schemas-microsoft-com:vml" xmlns:wp14="http://schemas.microsoft.com/office/word/2010/wordprocessingDrawing" xmlns:wp="http://schemas.openxmlformats.org/drawingml/2006/wordprocessingDrawing" xmlns:w10="urn:schemas-microsoft-com:office:word" xmlns:w="http://schemas.openxmlformats.org/wordprocessingml/2006/main" xmlns:w14="http://schemas.microsoft.com/office/word/2010/wordml" xmlns:w15="http://schemas.microsoft.com/office/word/2012/wordml" xmlns:w16se="http://schemas.microsoft.com/office/word/2015/wordml/symex" xmlns:wpg="http://schemas.microsoft.com/office/word/2010/wordprocessingGroup" xmlns:wpi="http://schemas.microsoft.com/office/word/2010/wordprocessingInk" xmlns:wne="http://schemas.microsoft.com/office/word/2006/wordml" xmlns:wps="http://schemas.microsoft.com/office/word/2010/wordprocessingShape" mc:Ignorable="w14 w15 w16se wp14">
+<w:numbering xmlns:wpc="http://schemas.microsoft.com/office/word/2010/wordprocessingCanvas" xmlns:cx="http://schemas.microsoft.com/office/drawing/2014/chartex" xmlns:cx1="http://schemas.microsoft.com/office/drawing/2015/9/8/chartex" xmlns:mc="http://schemas.openxmlformats.org/markup-compatibility/2006" xmlns:o="urn:schemas-microsoft-com:office:office" xmlns:r="http://schemas.openxmlformats.org/officeDocument/2006/relationships" xmlns:m="http://schemas.openxmlformats.org/officeDocument/2006/math" xmlns:v="urn:schemas-microsoft-com:vml" xmlns:wp14="http://schemas.microsoft.com/office/word/2010/wordprocessingDrawing" xmlns:wp="http://schemas.openxmlformats.org/drawingml/2006/wordprocessingDrawing" xmlns:w10="urn:schemas-microsoft-com:office:word" xmlns:w="http://schemas.openxmlformats.org/wordprocessingml/2006/main" xmlns:w14="http://schemas.microsoft.com/office/word/2010/wordml" xmlns:w15="http://schemas.microsoft.com/office/word/2012/wordml" xmlns:w16se="http://schemas.microsoft.com/office/word/2015/wordml/symex" xmlns:wpg="http://schemas.microsoft.com/office/word/2010/wordprocessingGroup" xmlns:wpi="http://schemas.microsoft.com/office/word/2010/wordprocessingInk" xmlns:wne="http://schemas.microsoft.com/office/word/2006/wordml" xmlns:wps="http://schemas.microsoft.com/office/word/2010/wordprocessingShape" mc:Ignorable="w14 w15 w16se wp14">
   <w:abstractNum w:abstractNumId="0" w15:restartNumberingAfterBreak="0">
     <w:nsid w:val="06441B61"/>
     <w:multiLevelType w:val="hybridMultilevel"/>
@@ -5347,7 +5172,7 @@
       </w:pPr>
     </w:pPrDefault>
   </w:docDefaults>
-  <w:latentStyles w:defLockedState="0" w:defUIPriority="99" w:defSemiHidden="0" w:defUnhideWhenUsed="0" w:defQFormat="0" w:count="372">
+  <w:latentStyles w:defLockedState="0" w:defUIPriority="99" w:defSemiHidden="0" w:defUnhideWhenUsed="0" w:defQFormat="0" w:count="371">
     <w:lsdException w:name="Normal" w:uiPriority="0" w:qFormat="1"/>
     <w:lsdException w:name="heading 1" w:uiPriority="9" w:qFormat="1"/>
     <w:lsdException w:name="heading 2" w:semiHidden="1" w:uiPriority="9" w:unhideWhenUsed="1" w:qFormat="1"/>
@@ -5615,7 +5440,6 @@
     <w:lsdException w:name="Book Title" w:uiPriority="33" w:qFormat="1"/>
     <w:lsdException w:name="Bibliography" w:semiHidden="1" w:uiPriority="37" w:unhideWhenUsed="1"/>
     <w:lsdException w:name="TOC Heading" w:semiHidden="1" w:uiPriority="39" w:unhideWhenUsed="1" w:qFormat="1"/>
-    <w:lsdException w:name="Grid Table 3" w:semiHidden="1" w:unhideWhenUsed="1"/>
     <w:lsdException w:name="Grid Table 4" w:uiPriority="49"/>
     <w:lsdException w:name="Grid Table 5 Dark" w:uiPriority="50"/>
     <w:lsdException w:name="Grid Table 6 Colorful" w:uiPriority="51"/>
@@ -5711,7 +5535,6 @@
     <w:lsdException w:name="List Table 5 Dark Accent 6" w:uiPriority="50"/>
     <w:lsdException w:name="List Table 6 Colorful Accent 6" w:uiPriority="51"/>
     <w:lsdException w:name="List Table 7 Colorful Accent 6" w:uiPriority="52"/>
-    <w:lsdException w:name="Mention" w:semiHidden="1" w:unhideWhenUsed="1"/>
   </w:latentStyles>
   <w:style w:type="paragraph" w:default="1" w:styleId="Normal">
     <w:name w:val="Normal"/>

</xml_diff>

<commit_message>
Added proper title to a professor
</commit_message>
<xml_diff>
--- a/finalpaper.docx
+++ b/finalpaper.docx
@@ -3535,6 +3535,14 @@
           <w:szCs w:val="24"/>
         </w:rPr>
         <w:t xml:space="preserve">as taught by </w:t>
+      </w:r>
+      <w:r>
+        <w:rPr>
+          <w:rFonts w:asciiTheme="minorHAnsi" w:hAnsiTheme="minorHAnsi" w:cs="Courier New"/>
+          <w:sz w:val="24"/>
+          <w:szCs w:val="24"/>
+        </w:rPr>
+        <w:t xml:space="preserve">Professor </w:t>
       </w:r>
       <w:bookmarkStart w:id="0" w:name="_GoBack"/>
       <w:bookmarkEnd w:id="0"/>

</xml_diff>